<commit_message>
Keep specified sorting of diagrams in the feature catalogue
Closes #190

Signed-off-by: Johannes Echterhoff <echterhoff@interactive-instruments.de>
</commit_message>
<xml_diff>
--- a/src/test/resources/reference/docx/test_featurecatalog_with_images.docx
+++ b/src/test/resources/reference/docx/test_featurecatalog_with_images.docx
@@ -1,8 +1,8 @@
 
 <file path=word/document.xml><?xml version="1.0" encoding="utf-8"?>
-<w:document xmlns:wpc="http://schemas.microsoft.com/office/word/2010/wordprocessingCanvas" xmlns:mc="http://schemas.openxmlformats.org/markup-compatibility/2006" xmlns:o="urn:schemas-microsoft-com:office:office" xmlns:r="http://schemas.openxmlformats.org/officeDocument/2006/relationships" xmlns:m="http://schemas.openxmlformats.org/officeDocument/2006/math" xmlns:v="urn:schemas-microsoft-com:vml" xmlns:wp14="http://schemas.microsoft.com/office/word/2010/wordprocessingDrawing" xmlns:wp="http://schemas.openxmlformats.org/drawingml/2006/wordprocessingDrawing" xmlns:w10="urn:schemas-microsoft-com:office:word" xmlns:w="http://schemas.openxmlformats.org/wordprocessingml/2006/main" xmlns:w14="http://schemas.microsoft.com/office/word/2010/wordml" xmlns:wpg="http://schemas.microsoft.com/office/word/2010/wordprocessingGroup" xmlns:wpi="http://schemas.microsoft.com/office/word/2010/wordprocessingInk" xmlns:wne="http://schemas.microsoft.com/office/word/2006/wordml" xmlns:wps="http://schemas.microsoft.com/office/word/2010/wordprocessingShape" mc:Ignorable="w14 wp14">
+<w:document xmlns:wpc="http://schemas.microsoft.com/office/word/2010/wordprocessingCanvas" xmlns:mc="http://schemas.openxmlformats.org/markup-compatibility/2006" xmlns:o="urn:schemas-microsoft-com:office:office" xmlns:r="http://schemas.openxmlformats.org/officeDocument/2006/relationships" xmlns:m="http://schemas.openxmlformats.org/officeDocument/2006/math" xmlns:v="urn:schemas-microsoft-com:vml" xmlns:wp14="http://schemas.microsoft.com/office/word/2010/wordprocessingDrawing" xmlns:wp="http://schemas.openxmlformats.org/drawingml/2006/wordprocessingDrawing" xmlns:w10="urn:schemas-microsoft-com:office:word" xmlns:w="http://schemas.openxmlformats.org/wordprocessingml/2006/main" xmlns:w14="http://schemas.microsoft.com/office/word/2010/wordml" xmlns:w15="http://schemas.microsoft.com/office/word/2012/wordml" xmlns:wpg="http://schemas.microsoft.com/office/word/2010/wordprocessingGroup" xmlns:wpi="http://schemas.microsoft.com/office/word/2010/wordprocessingInk" xmlns:wne="http://schemas.microsoft.com/office/word/2006/wordml" xmlns:wps="http://schemas.microsoft.com/office/word/2010/wordprocessingShape" mc:Ignorable="w14 w15 wp14">
   <w:body>
-    <w:p xmlns:xs="http://www.w3.org/2001/XMLSchema" xmlns:sc="http://shapechange.net/functions">
+    <w:p>
       <w:pPr>
         <w:pStyle w:val="berschrift1"/>
       </w:pPr>
@@ -12,7 +12,7 @@
       </w:r>
       <w:bookmarkEnd w:id="0"/>
     </w:p>
-    <w:p xmlns:xs="http://www.w3.org/2001/XMLSchema" xmlns:sc="http://shapechange.net/functions">
+    <w:p>
       <w:r>
         <w:rPr>
           <w:b/>
@@ -20,7 +20,7 @@
         <w:t>Version:</w:t>
       </w:r>
     </w:p>
-    <w:p xmlns:xs="http://www.w3.org/2001/XMLSchema" xmlns:sc="http://shapechange.net/functions">
+    <w:p>
       <w:pPr>
         <w:ind w:left="708"/>
       </w:pPr>
@@ -28,7 +28,7 @@
         <w:t>n/a</w:t>
       </w:r>
     </w:p>
-    <w:p xmlns:xs="http://www.w3.org/2001/XMLSchema" xmlns:sc="http://shapechange.net/functions">
+    <w:p>
       <w:r>
         <w:rPr>
           <w:b/>
@@ -36,7 +36,7 @@
         <w:t>Date:</w:t>
       </w:r>
     </w:p>
-    <w:p xmlns:xs="http://www.w3.org/2001/XMLSchema" xmlns:sc="http://shapechange.net/functions">
+    <w:p>
       <w:pPr>
         <w:ind w:left="708"/>
       </w:pPr>
@@ -44,7 +44,7 @@
         <w:t>n/a</w:t>
       </w:r>
     </w:p>
-    <w:p xmlns:xs="http://www.w3.org/2001/XMLSchema" xmlns:sc="http://shapechange.net/functions">
+    <w:p>
       <w:r>
         <w:rPr>
           <w:b/>
@@ -52,7 +52,7 @@
         <w:t>Scope:</w:t>
       </w:r>
     </w:p>
-    <w:p xmlns:xs="http://www.w3.org/2001/XMLSchema" xmlns:sc="http://shapechange.net/functions">
+    <w:p>
       <w:pPr>
         <w:ind w:left="708"/>
       </w:pPr>
@@ -60,7 +60,7 @@
         <w:t>This feature catalogue ...</w:t>
       </w:r>
     </w:p>
-    <w:p xmlns:xs="http://www.w3.org/2001/XMLSchema" xmlns:sc="http://shapechange.net/functions">
+    <w:p>
       <w:r>
         <w:rPr>
           <w:b/>
@@ -68,7 +68,7 @@
         <w:t>Responsible organisation:</w:t>
       </w:r>
     </w:p>
-    <w:p xmlns:xs="http://www.w3.org/2001/XMLSchema" xmlns:sc="http://shapechange.net/functions">
+    <w:p>
       <w:pPr>
         <w:ind w:left="708"/>
       </w:pPr>
@@ -76,7 +76,7 @@
         <w:t>interactive instruments GmbH</w:t>
       </w:r>
     </w:p>
-    <w:p xmlns:xs="http://www.w3.org/2001/XMLSchema" xmlns:sc="http://shapechange.net/functions">
+    <w:p>
       <w:pPr>
         <w:pStyle w:val="berschrift2"/>
       </w:pPr>
@@ -86,7 +86,7 @@
       </w:r>
       <w:bookmarkEnd w:id="0"/>
     </w:p>
-    <w:p xmlns:xs="http://www.w3.org/2001/XMLSchema" xmlns:sc="http://shapechange.net/functions">
+    <w:p>
       <w:r>
         <w:rPr>
           <w:b/>
@@ -94,7 +94,7 @@
         <w:t>Version:</w:t>
       </w:r>
     </w:p>
-    <w:p xmlns:xs="http://www.w3.org/2001/XMLSchema" xmlns:sc="http://shapechange.net/functions">
+    <w:p>
       <w:pPr>
         <w:ind w:left="708"/>
       </w:pPr>
@@ -102,7 +102,7 @@
         <w:t>1.0</w:t>
       </w:r>
     </w:p>
-    <w:p xmlns:xs="http://www.w3.org/2001/XMLSchema" xmlns:sc="http://shapechange.net/functions">
+    <w:p>
       <w:r>
         <w:rPr>
           <w:b/>
@@ -110,7 +110,7 @@
         <w:t>Sub-package:</w:t>
       </w:r>
     </w:p>
-    <w:p xmlns:xs="http://www.w3.org/2001/XMLSchema" xmlns:sc="http://shapechange.net/functions">
+    <w:p>
       <w:pPr>
         <w:ind w:left="708"/>
       </w:pPr>
@@ -130,7 +130,7 @@
         <w:fldChar w:fldCharType="end"/>
       </w:r>
     </w:p>
-    <w:p xmlns:xs="http://www.w3.org/2001/XMLSchema" xmlns:sc="http://shapechange.net/functions">
+    <w:p>
       <w:pPr>
         <w:ind w:left="708"/>
       </w:pPr>
@@ -150,7 +150,7 @@
         <w:fldChar w:fldCharType="end"/>
       </w:r>
     </w:p>
-    <w:p xmlns:xs="http://www.w3.org/2001/XMLSchema" xmlns:sc="http://shapechange.net/functions">
+    <w:p>
       <w:r>
         <w:rPr>
           <w:b/>
@@ -158,14 +158,14 @@
         <w:t>Diagram(s):</w:t>
       </w:r>
     </w:p>
-    <w:p xmlns:xs="http://www.w3.org/2001/XMLSchema" xmlns:sc="http://shapechange.net/functions">
+    <w:p>
       <w:pPr>
         <w:jc w:val="center"/>
       </w:pPr>
       <w:r>
         <w:drawing>
           <wp:inline>
-            <wp:extent cx="4851400" cy="6375400"/>
+            <wp:extent cx="3225800" cy="4241800"/>
             <wp:docPr id="0" name="MyApplicationSchema Packages"/>
             <a:graphic xmlns:a="http://schemas.openxmlformats.org/drawingml/2006/main">
               <a:graphicData uri="http://schemas.openxmlformats.org/drawingml/2006/picture">
@@ -183,7 +183,7 @@
                   <pic:spPr>
                     <a:xfrm>
                       <a:off x="0" y="0"/>
-                      <a:ext cx="4851400" cy="6375400"/>
+                      <a:ext cx="3225800" cy="4241800"/>
                     </a:xfrm>
                     <a:prstGeom prst="rect"/>
                   </pic:spPr>
@@ -194,9 +194,9 @@
         </w:drawing>
       </w:r>
     </w:p>
-    <w:p xmlns:xs="http://www.w3.org/2001/XMLSchema" xmlns:sc="http://shapechange.net/functions">
-      <w:pPr>
-        <w:pStyle w:val="Figure"/>
+    <w:p>
+      <w:pPr>
+        <w:pStyle w:val="Beschriftung"/>
         <w:jc w:val="center"/>
       </w:pPr>
       <w:r>
@@ -219,7 +219,7 @@
       <w:bookmarkStart w:id="0" w:name="_GoBack"/>
       <w:bookmarkEnd w:id="0"/>
     </w:p>
-    <w:p xmlns:xs="http://www.w3.org/2001/XMLSchema" xmlns:sc="http://shapechange.net/functions">
+    <w:p>
       <w:pPr>
         <w:pStyle w:val="berschrift2"/>
       </w:pPr>
@@ -229,7 +229,7 @@
       </w:r>
       <w:bookmarkEnd w:id="0"/>
     </w:p>
-    <w:p xmlns:xs="http://www.w3.org/2001/XMLSchema" xmlns:sc="http://shapechange.net/functions">
+    <w:p>
       <w:r>
         <w:rPr>
           <w:b/>
@@ -237,7 +237,7 @@
         <w:t>Parent package:</w:t>
       </w:r>
     </w:p>
-    <w:p xmlns:xs="http://www.w3.org/2001/XMLSchema" xmlns:sc="http://shapechange.net/functions">
+    <w:p>
       <w:pPr>
         <w:ind w:left="708"/>
       </w:pPr>
@@ -257,7 +257,7 @@
         <w:fldChar w:fldCharType="end"/>
       </w:r>
     </w:p>
-    <w:p xmlns:xs="http://www.w3.org/2001/XMLSchema" xmlns:sc="http://shapechange.net/functions">
+    <w:p>
       <w:pPr>
         <w:pStyle w:val="berschrift3"/>
       </w:pPr>
@@ -267,7 +267,7 @@
       </w:r>
       <w:bookmarkEnd w:id="0"/>
     </w:p>
-    <w:tbl xmlns:xs="http://www.w3.org/2001/XMLSchema" xmlns:sc="http://shapechange.net/functions">
+    <w:tbl>
       <w:tblPr>
         <w:tblW w:type="pct" w:w="5000"/>
         <w:tblBorders>
@@ -340,8 +340,8 @@
         </w:tc>
       </w:tr>
     </w:tbl>
-    <w:p xmlns:xs="http://www.w3.org/2001/XMLSchema" xmlns:sc="http://shapechange.net/functions"/>
-    <w:p xmlns:xs="http://www.w3.org/2001/XMLSchema" xmlns:sc="http://shapechange.net/functions">
+    <w:p/>
+    <w:p>
       <w:pPr>
         <w:pStyle w:val="berschrift2"/>
       </w:pPr>
@@ -351,7 +351,7 @@
       </w:r>
       <w:bookmarkEnd w:id="0"/>
     </w:p>
-    <w:p xmlns:xs="http://www.w3.org/2001/XMLSchema" xmlns:sc="http://shapechange.net/functions">
+    <w:p>
       <w:r>
         <w:rPr>
           <w:b/>
@@ -359,7 +359,7 @@
         <w:t>Sub-package:</w:t>
       </w:r>
     </w:p>
-    <w:p xmlns:xs="http://www.w3.org/2001/XMLSchema" xmlns:sc="http://shapechange.net/functions">
+    <w:p>
       <w:pPr>
         <w:ind w:left="708"/>
       </w:pPr>
@@ -379,7 +379,7 @@
         <w:fldChar w:fldCharType="end"/>
       </w:r>
     </w:p>
-    <w:p xmlns:xs="http://www.w3.org/2001/XMLSchema" xmlns:sc="http://shapechange.net/functions">
+    <w:p>
       <w:r>
         <w:rPr>
           <w:b/>
@@ -387,7 +387,7 @@
         <w:t>Parent package:</w:t>
       </w:r>
     </w:p>
-    <w:p xmlns:xs="http://www.w3.org/2001/XMLSchema" xmlns:sc="http://shapechange.net/functions">
+    <w:p>
       <w:pPr>
         <w:ind w:left="708"/>
       </w:pPr>
@@ -407,7 +407,7 @@
         <w:fldChar w:fldCharType="end"/>
       </w:r>
     </w:p>
-    <w:p xmlns:xs="http://www.w3.org/2001/XMLSchema" xmlns:sc="http://shapechange.net/functions">
+    <w:p>
       <w:r>
         <w:rPr>
           <w:b/>
@@ -415,14 +415,14 @@
         <w:t>Diagram(s):</w:t>
       </w:r>
     </w:p>
-    <w:p xmlns:xs="http://www.w3.org/2001/XMLSchema" xmlns:sc="http://shapechange.net/functions">
+    <w:p>
       <w:pPr>
         <w:jc w:val="center"/>
       </w:pPr>
       <w:r>
         <w:drawing>
           <wp:inline>
-            <wp:extent cx="3810000" cy="2540000"/>
+            <wp:extent cx="2527300" cy="1676400"/>
             <wp:docPr id="2" name="leaf2"/>
             <a:graphic xmlns:a="http://schemas.openxmlformats.org/drawingml/2006/main">
               <a:graphicData uri="http://schemas.openxmlformats.org/drawingml/2006/picture">
@@ -440,7 +440,7 @@
                   <pic:spPr>
                     <a:xfrm>
                       <a:off x="0" y="0"/>
-                      <a:ext cx="3810000" cy="2540000"/>
+                      <a:ext cx="2527300" cy="1676400"/>
                     </a:xfrm>
                     <a:prstGeom prst="rect"/>
                   </pic:spPr>
@@ -451,9 +451,9 @@
         </w:drawing>
       </w:r>
     </w:p>
-    <w:p xmlns:xs="http://www.w3.org/2001/XMLSchema" xmlns:sc="http://shapechange.net/functions">
-      <w:pPr>
-        <w:pStyle w:val="Figure"/>
+    <w:p>
+      <w:pPr>
+        <w:pStyle w:val="Beschriftung"/>
         <w:jc w:val="center"/>
       </w:pPr>
       <w:r>
@@ -476,7 +476,7 @@
       <w:bookmarkStart w:id="0" w:name="_GoBack"/>
       <w:bookmarkEnd w:id="0"/>
     </w:p>
-    <w:p xmlns:xs="http://www.w3.org/2001/XMLSchema" xmlns:sc="http://shapechange.net/functions">
+    <w:p>
       <w:pPr>
         <w:pStyle w:val="berschrift3"/>
       </w:pPr>
@@ -486,7 +486,7 @@
       </w:r>
       <w:bookmarkEnd w:id="0"/>
     </w:p>
-    <w:tbl xmlns:xs="http://www.w3.org/2001/XMLSchema" xmlns:sc="http://shapechange.net/functions">
+    <w:tbl>
       <w:tblPr>
         <w:tblW w:type="pct" w:w="5000"/>
         <w:tblBorders>
@@ -738,8 +738,8 @@
         </w:tc>
       </w:tr>
     </w:tbl>
-    <w:p xmlns:xs="http://www.w3.org/2001/XMLSchema" xmlns:sc="http://shapechange.net/functions"/>
-    <w:p xmlns:xs="http://www.w3.org/2001/XMLSchema" xmlns:sc="http://shapechange.net/functions">
+    <w:p/>
+    <w:p>
       <w:r>
         <w:rPr>
           <w:b/>
@@ -747,14 +747,14 @@
         <w:t>Diagram(s):</w:t>
       </w:r>
     </w:p>
-    <w:p xmlns:xs="http://www.w3.org/2001/XMLSchema" xmlns:sc="http://shapechange.net/functions">
+    <w:p>
       <w:pPr>
         <w:jc w:val="center"/>
       </w:pPr>
       <w:r>
         <w:drawing>
           <wp:inline>
-            <wp:extent cx="3886200" cy="2286000"/>
+            <wp:extent cx="2311400" cy="1511300"/>
             <wp:docPr id="4" name="Context - FeatureType2"/>
             <a:graphic xmlns:a="http://schemas.openxmlformats.org/drawingml/2006/main">
               <a:graphicData uri="http://schemas.openxmlformats.org/drawingml/2006/picture">
@@ -772,7 +772,7 @@
                   <pic:spPr>
                     <a:xfrm>
                       <a:off x="0" y="0"/>
-                      <a:ext cx="3886200" cy="2286000"/>
+                      <a:ext cx="2311400" cy="1511300"/>
                     </a:xfrm>
                     <a:prstGeom prst="rect"/>
                   </pic:spPr>
@@ -783,9 +783,9 @@
         </w:drawing>
       </w:r>
     </w:p>
-    <w:p xmlns:xs="http://www.w3.org/2001/XMLSchema" xmlns:sc="http://shapechange.net/functions">
-      <w:pPr>
-        <w:pStyle w:val="Figure"/>
+    <w:p>
+      <w:pPr>
+        <w:pStyle w:val="Beschriftung"/>
         <w:jc w:val="center"/>
       </w:pPr>
       <w:r>
@@ -808,7 +808,7 @@
       <w:bookmarkStart w:id="0" w:name="_GoBack"/>
       <w:bookmarkEnd w:id="0"/>
     </w:p>
-    <w:p xmlns:xs="http://www.w3.org/2001/XMLSchema" xmlns:sc="http://shapechange.net/functions">
+    <w:p>
       <w:pPr>
         <w:pStyle w:val="berschrift2"/>
       </w:pPr>
@@ -818,7 +818,7 @@
       </w:r>
       <w:bookmarkEnd w:id="0"/>
     </w:p>
-    <w:p xmlns:xs="http://www.w3.org/2001/XMLSchema" xmlns:sc="http://shapechange.net/functions">
+    <w:p>
       <w:r>
         <w:rPr>
           <w:b/>
@@ -826,7 +826,7 @@
         <w:t>Parent package:</w:t>
       </w:r>
     </w:p>
-    <w:p xmlns:xs="http://www.w3.org/2001/XMLSchema" xmlns:sc="http://shapechange.net/functions">
+    <w:p>
       <w:pPr>
         <w:ind w:left="708"/>
       </w:pPr>
@@ -846,7 +846,7 @@
         <w:fldChar w:fldCharType="end"/>
       </w:r>
     </w:p>
-    <w:p xmlns:xs="http://www.w3.org/2001/XMLSchema" xmlns:sc="http://shapechange.net/functions">
+    <w:p>
       <w:pPr>
         <w:pStyle w:val="berschrift3"/>
       </w:pPr>
@@ -856,7 +856,7 @@
       </w:r>
       <w:bookmarkEnd w:id="0"/>
     </w:p>
-    <w:tbl xmlns:xs="http://www.w3.org/2001/XMLSchema" xmlns:sc="http://shapechange.net/functions">
+    <w:tbl>
       <w:tblPr>
         <w:tblW w:type="pct" w:w="5000"/>
         <w:tblBorders>
@@ -969,8 +969,8 @@
         </w:tc>
       </w:tr>
     </w:tbl>
-    <w:p xmlns:xs="http://www.w3.org/2001/XMLSchema" xmlns:sc="http://shapechange.net/functions"/>
-    <w:p xmlns:xs="http://www.w3.org/2001/XMLSchema" xmlns:sc="http://shapechange.net/functions">
+    <w:p/>
+    <w:p>
       <w:r>
         <w:rPr>
           <w:b/>
@@ -978,14 +978,14 @@
         <w:t>Diagram(s):</w:t>
       </w:r>
     </w:p>
-    <w:p xmlns:xs="http://www.w3.org/2001/XMLSchema" xmlns:sc="http://shapechange.net/functions">
+    <w:p>
       <w:pPr>
         <w:jc w:val="center"/>
       </w:pPr>
       <w:r>
         <w:drawing>
           <wp:inline>
-            <wp:extent cx="3886200" cy="5892800"/>
+            <wp:extent cx="2590800" cy="3924300"/>
             <wp:docPr id="6" name="Context - FeatureType3"/>
             <a:graphic xmlns:a="http://schemas.openxmlformats.org/drawingml/2006/main">
               <a:graphicData uri="http://schemas.openxmlformats.org/drawingml/2006/picture">
@@ -1003,7 +1003,7 @@
                   <pic:spPr>
                     <a:xfrm>
                       <a:off x="0" y="0"/>
-                      <a:ext cx="3886200" cy="5892800"/>
+                      <a:ext cx="2590800" cy="3924300"/>
                     </a:xfrm>
                     <a:prstGeom prst="rect"/>
                   </pic:spPr>
@@ -1014,9 +1014,9 @@
         </w:drawing>
       </w:r>
     </w:p>
-    <w:p xmlns:xs="http://www.w3.org/2001/XMLSchema" xmlns:sc="http://shapechange.net/functions">
-      <w:pPr>
-        <w:pStyle w:val="Figure"/>
+    <w:p>
+      <w:pPr>
+        <w:pStyle w:val="Beschriftung"/>
         <w:jc w:val="center"/>
       </w:pPr>
       <w:r>
@@ -1039,20 +1039,20 @@
       <w:bookmarkStart w:id="0" w:name="_GoBack"/>
       <w:bookmarkEnd w:id="0"/>
     </w:p>
-    <w:p xmlns:xs="http://www.w3.org/2001/XMLSchema" xmlns:sc="http://shapechange.net/functions">
+    <w:p>
       <w:pPr>
         <w:jc w:val="center"/>
       </w:pPr>
       <w:r>
         <w:drawing>
           <wp:inline>
-            <wp:extent cx="2794000" cy="2286000"/>
-            <wp:docPr id="8" name="FeatureType3 (Standalone)"/>
+            <wp:extent cx="1866900" cy="1524000"/>
+            <wp:docPr id="8" name="FeatureType3 - Standalone"/>
             <a:graphic xmlns:a="http://schemas.openxmlformats.org/drawingml/2006/main">
               <a:graphicData uri="http://schemas.openxmlformats.org/drawingml/2006/picture">
                 <pic:pic xmlns:pic="http://schemas.openxmlformats.org/drawingml/2006/picture">
                   <pic:nvPicPr>
-                    <pic:cNvPr id="9" name="FeatureType3 (Standalone)"/>
+                    <pic:cNvPr id="9" name="FeatureType3 - Standalone"/>
                     <pic:cNvPicPr/>
                   </pic:nvPicPr>
                   <pic:blipFill>
@@ -1064,7 +1064,7 @@
                   <pic:spPr>
                     <a:xfrm>
                       <a:off x="0" y="0"/>
-                      <a:ext cx="2794000" cy="2286000"/>
+                      <a:ext cx="1866900" cy="1524000"/>
                     </a:xfrm>
                     <a:prstGeom prst="rect"/>
                   </pic:spPr>
@@ -1075,9 +1075,9 @@
         </w:drawing>
       </w:r>
     </w:p>
-    <w:p xmlns:xs="http://www.w3.org/2001/XMLSchema" xmlns:sc="http://shapechange.net/functions">
-      <w:pPr>
-        <w:pStyle w:val="Figure"/>
+    <w:p>
+      <w:pPr>
+        <w:pStyle w:val="Beschriftung"/>
         <w:jc w:val="center"/>
       </w:pPr>
       <w:r>
@@ -1095,12 +1095,137 @@
         </w:r>
       </w:fldSimple>
       <w:r>
-        <w:t xml:space="preserve"> - FeatureType3 (Standalone)</w:t>
+        <w:t xml:space="preserve"> - FeatureType3 - Standalone</w:t>
       </w:r>
       <w:bookmarkStart w:id="0" w:name="_GoBack"/>
       <w:bookmarkEnd w:id="0"/>
     </w:p>
-    <w:p/>
+    <w:p>
+      <w:pPr>
+        <w:jc w:val="center"/>
+      </w:pPr>
+      <w:r>
+        <w:drawing>
+          <wp:inline>
+            <wp:extent cx="4394200" cy="3797300"/>
+            <wp:docPr id="10" name="FeatureType3 - Diagram B"/>
+            <a:graphic xmlns:a="http://schemas.openxmlformats.org/drawingml/2006/main">
+              <a:graphicData uri="http://schemas.openxmlformats.org/drawingml/2006/picture">
+                <pic:pic xmlns:pic="http://schemas.openxmlformats.org/drawingml/2006/picture">
+                  <pic:nvPicPr>
+                    <pic:cNvPr id="11" name="FeatureType3 - Diagram B"/>
+                    <pic:cNvPicPr/>
+                  </pic:nvPicPr>
+                  <pic:blipFill>
+                    <a:blip cstate="print" r:embed="img9"/>
+                    <a:stretch>
+                      <a:fillRect/>
+                    </a:stretch>
+                  </pic:blipFill>
+                  <pic:spPr>
+                    <a:xfrm>
+                      <a:off x="0" y="0"/>
+                      <a:ext cx="4394200" cy="3797300"/>
+                    </a:xfrm>
+                    <a:prstGeom prst="rect"/>
+                  </pic:spPr>
+                </pic:pic>
+              </a:graphicData>
+            </a:graphic>
+          </wp:inline>
+        </w:drawing>
+      </w:r>
+    </w:p>
+    <w:p>
+      <w:pPr>
+        <w:pStyle w:val="Beschriftung"/>
+        <w:jc w:val="center"/>
+      </w:pPr>
+      <w:r>
+        <w:t>Figure</w:t>
+      </w:r>
+      <w:r>
+        <w:t xml:space="preserve"> </w:t>
+      </w:r>
+      <w:fldSimple w:instr=" SEQ Figure \* ARABIC ">
+        <w:r>
+          <w:rPr>
+            <w:noProof/>
+          </w:rPr>
+          <w:t/>
+        </w:r>
+      </w:fldSimple>
+      <w:r>
+        <w:t xml:space="preserve"> - FeatureType3 - Diagram B</w:t>
+      </w:r>
+      <w:bookmarkStart w:id="0" w:name="_GoBack"/>
+      <w:bookmarkEnd w:id="0"/>
+    </w:p>
+    <w:p>
+      <w:pPr>
+        <w:jc w:val="center"/>
+      </w:pPr>
+      <w:r>
+        <w:drawing>
+          <wp:inline>
+            <wp:extent cx="4521200" cy="3340100"/>
+            <wp:docPr id="12" name="FeatureType3 - Diagram A"/>
+            <a:graphic xmlns:a="http://schemas.openxmlformats.org/drawingml/2006/main">
+              <a:graphicData uri="http://schemas.openxmlformats.org/drawingml/2006/picture">
+                <pic:pic xmlns:pic="http://schemas.openxmlformats.org/drawingml/2006/picture">
+                  <pic:nvPicPr>
+                    <pic:cNvPr id="13" name="FeatureType3 - Diagram A"/>
+                    <pic:cNvPicPr/>
+                  </pic:nvPicPr>
+                  <pic:blipFill>
+                    <a:blip cstate="print" r:embed="img10"/>
+                    <a:stretch>
+                      <a:fillRect/>
+                    </a:stretch>
+                  </pic:blipFill>
+                  <pic:spPr>
+                    <a:xfrm>
+                      <a:off x="0" y="0"/>
+                      <a:ext cx="4521200" cy="3340100"/>
+                    </a:xfrm>
+                    <a:prstGeom prst="rect"/>
+                  </pic:spPr>
+                </pic:pic>
+              </a:graphicData>
+            </a:graphic>
+          </wp:inline>
+        </w:drawing>
+      </w:r>
+    </w:p>
+    <w:p>
+      <w:pPr>
+        <w:pStyle w:val="Beschriftung"/>
+        <w:jc w:val="center"/>
+      </w:pPr>
+      <w:r>
+        <w:t>Figure</w:t>
+      </w:r>
+      <w:r>
+        <w:t xml:space="preserve"> </w:t>
+      </w:r>
+      <w:fldSimple w:instr=" SEQ Figure \* ARABIC ">
+        <w:r>
+          <w:rPr>
+            <w:noProof/>
+          </w:rPr>
+          <w:t/>
+        </w:r>
+      </w:fldSimple>
+      <w:r>
+        <w:t xml:space="preserve"> - FeatureType3 - Diagram A</w:t>
+      </w:r>
+      <w:bookmarkStart w:id="0" w:name="_GoBack"/>
+      <w:bookmarkEnd w:id="0"/>
+    </w:p>
+    <w:p>
+      <w:bookmarkStart w:id="0" w:name="_GoBack"/>
+      <w:bookmarkEnd w:id="0"/>
+    </w:p>
     <w:sectPr>
       <w:pgSz w:w="11906" w:h="16838"/>
       <w:pgMar w:top="1417" w:right="1417" w:bottom="1134" w:left="1417" w:header="708" w:footer="708" w:gutter="0"/>
@@ -1112,8 +1237,8 @@
 </file>
 
 <file path=word/numbering.xml><?xml version="1.0" encoding="utf-8"?>
-<w:numbering xmlns:wpc="http://schemas.microsoft.com/office/word/2010/wordprocessingCanvas" xmlns:mc="http://schemas.openxmlformats.org/markup-compatibility/2006" xmlns:o="urn:schemas-microsoft-com:office:office" xmlns:r="http://schemas.openxmlformats.org/officeDocument/2006/relationships" xmlns:m="http://schemas.openxmlformats.org/officeDocument/2006/math" xmlns:v="urn:schemas-microsoft-com:vml" xmlns:wp14="http://schemas.microsoft.com/office/word/2010/wordprocessingDrawing" xmlns:wp="http://schemas.openxmlformats.org/drawingml/2006/wordprocessingDrawing" xmlns:w10="urn:schemas-microsoft-com:office:word" xmlns:w="http://schemas.openxmlformats.org/wordprocessingml/2006/main" xmlns:w14="http://schemas.microsoft.com/office/word/2010/wordml" xmlns:wpg="http://schemas.microsoft.com/office/word/2010/wordprocessingGroup" xmlns:wpi="http://schemas.microsoft.com/office/word/2010/wordprocessingInk" xmlns:wne="http://schemas.microsoft.com/office/word/2006/wordml" xmlns:wps="http://schemas.microsoft.com/office/word/2010/wordprocessingShape" mc:Ignorable="w14 wp14">
-  <w:abstractNum w:abstractNumId="0">
+<w:numbering xmlns:wpc="http://schemas.microsoft.com/office/word/2010/wordprocessingCanvas" xmlns:mc="http://schemas.openxmlformats.org/markup-compatibility/2006" xmlns:o="urn:schemas-microsoft-com:office:office" xmlns:r="http://schemas.openxmlformats.org/officeDocument/2006/relationships" xmlns:m="http://schemas.openxmlformats.org/officeDocument/2006/math" xmlns:v="urn:schemas-microsoft-com:vml" xmlns:wp14="http://schemas.microsoft.com/office/word/2010/wordprocessingDrawing" xmlns:wp="http://schemas.openxmlformats.org/drawingml/2006/wordprocessingDrawing" xmlns:w10="urn:schemas-microsoft-com:office:word" xmlns:w="http://schemas.openxmlformats.org/wordprocessingml/2006/main" xmlns:w14="http://schemas.microsoft.com/office/word/2010/wordml" xmlns:w15="http://schemas.microsoft.com/office/word/2012/wordml" xmlns:wpg="http://schemas.microsoft.com/office/word/2010/wordprocessingGroup" xmlns:wpi="http://schemas.microsoft.com/office/word/2010/wordprocessingInk" xmlns:wne="http://schemas.microsoft.com/office/word/2006/wordml" xmlns:wps="http://schemas.microsoft.com/office/word/2010/wordprocessingShape" mc:Ignorable="w14 w15 wp14">
+  <w:abstractNum w:abstractNumId="0" w15:restartNumberingAfterBreak="0">
     <w:nsid w:val="1E5A153A"/>
     <w:multiLevelType w:val="multilevel"/>
     <w:tmpl w:val="04070025"/>
@@ -1208,7 +1333,7 @@
       </w:pPr>
     </w:lvl>
   </w:abstractNum>
-  <w:abstractNum w:abstractNumId="1">
+  <w:abstractNum w:abstractNumId="1" w15:restartNumberingAfterBreak="0">
     <w:nsid w:val="299D3569"/>
     <w:multiLevelType w:val="multilevel"/>
     <w:tmpl w:val="04070025"/>
@@ -1294,7 +1419,7 @@
       </w:pPr>
     </w:lvl>
   </w:abstractNum>
-  <w:abstractNum w:abstractNumId="2">
+  <w:abstractNum w:abstractNumId="2" w15:restartNumberingAfterBreak="0">
     <w:nsid w:val="76A03CE7"/>
     <w:multiLevelType w:val="multilevel"/>
     <w:tmpl w:val="0407001F"/>
@@ -1393,589 +1518,7 @@
 </file>
 
 <file path=word/styles.xml><?xml version="1.0" encoding="utf-8"?>
-<w:styles xmlns:mc="http://schemas.openxmlformats.org/markup-compatibility/2006" xmlns:r="http://schemas.openxmlformats.org/officeDocument/2006/relationships" xmlns:w="http://schemas.openxmlformats.org/wordprocessingml/2006/main" xmlns:w14="http://schemas.microsoft.com/office/word/2010/wordml" mc:Ignorable="w14">
-  <w:docDefaults>
-    <w:rPrDefault>
-      <w:rPr>
-        <w:rFonts w:asciiTheme="minorHAnsi" w:cstheme="minorBidi" w:eastAsiaTheme="minorHAnsi" w:hAnsiTheme="minorHAnsi"/>
-        <w:sz w:val="22"/>
-        <w:szCs w:val="22"/>
-        <w:lang w:bidi="ar-SA" w:eastAsia="en-US" w:val="de-DE"/>
-      </w:rPr>
-    </w:rPrDefault>
-    <w:pPrDefault>
-      <w:pPr>
-        <w:spacing w:after="200" w:line="276" w:lineRule="auto"/>
-      </w:pPr>
-    </w:pPrDefault>
-  </w:docDefaults>
-  <w:latentStyles w:count="267" w:defLockedState="0" w:defQFormat="0" w:defSemiHidden="1" w:defUIPriority="99" w:defUnhideWhenUsed="1">
-    <w:lsdException w:name="Normal" w:qFormat="1" w:semiHidden="0" w:uiPriority="0" w:unhideWhenUsed="0"/>
-    <w:lsdException w:name="heading 1" w:qFormat="1" w:semiHidden="0" w:uiPriority="9" w:unhideWhenUsed="0"/>
-    <w:lsdException w:name="heading 2" w:qFormat="1" w:uiPriority="9"/>
-    <w:lsdException w:name="heading 3" w:qFormat="1" w:uiPriority="9"/>
-    <w:lsdException w:name="heading 4" w:qFormat="1" w:uiPriority="9"/>
-    <w:lsdException w:name="heading 5" w:qFormat="1" w:uiPriority="9"/>
-    <w:lsdException w:name="heading 6" w:qFormat="1" w:uiPriority="9"/>
-    <w:lsdException w:name="heading 7" w:qFormat="1" w:uiPriority="9"/>
-    <w:lsdException w:name="heading 8" w:qFormat="1" w:uiPriority="9"/>
-    <w:lsdException w:name="heading 9" w:qFormat="1" w:uiPriority="9"/>
-    <w:lsdException w:name="toc 1" w:uiPriority="39"/>
-    <w:lsdException w:name="toc 2" w:uiPriority="39"/>
-    <w:lsdException w:name="toc 3" w:uiPriority="39"/>
-    <w:lsdException w:name="toc 4" w:uiPriority="39"/>
-    <w:lsdException w:name="toc 5" w:uiPriority="39"/>
-    <w:lsdException w:name="toc 6" w:uiPriority="39"/>
-    <w:lsdException w:name="toc 7" w:uiPriority="39"/>
-    <w:lsdException w:name="toc 8" w:uiPriority="39"/>
-    <w:lsdException w:name="toc 9" w:uiPriority="39"/>
-    <w:lsdException w:name="caption" w:qFormat="1" w:uiPriority="35"/>
-    <w:lsdException w:name="Title" w:qFormat="1" w:semiHidden="0" w:uiPriority="10" w:unhideWhenUsed="0"/>
-    <w:lsdException w:name="Default Paragraph Font" w:uiPriority="1"/>
-    <w:lsdException w:name="Subtitle" w:qFormat="1" w:semiHidden="0" w:uiPriority="11" w:unhideWhenUsed="0"/>
-    <w:lsdException w:name="Strong" w:qFormat="1" w:semiHidden="0" w:uiPriority="22" w:unhideWhenUsed="0"/>
-    <w:lsdException w:name="Emphasis" w:qFormat="1" w:semiHidden="0" w:uiPriority="20" w:unhideWhenUsed="0"/>
-    <w:lsdException w:name="Table Grid" w:semiHidden="0" w:uiPriority="59" w:unhideWhenUsed="0"/>
-    <w:lsdException w:name="Placeholder Text" w:unhideWhenUsed="0"/>
-    <w:lsdException w:name="No Spacing" w:qFormat="1" w:semiHidden="0" w:uiPriority="1" w:unhideWhenUsed="0"/>
-    <w:lsdException w:name="Light Shading" w:semiHidden="0" w:uiPriority="60" w:unhideWhenUsed="0"/>
-    <w:lsdException w:name="Light List" w:semiHidden="0" w:uiPriority="61" w:unhideWhenUsed="0"/>
-    <w:lsdException w:name="Light Grid" w:semiHidden="0" w:uiPriority="62" w:unhideWhenUsed="0"/>
-    <w:lsdException w:name="Medium Shading 1" w:semiHidden="0" w:uiPriority="63" w:unhideWhenUsed="0"/>
-    <w:lsdException w:name="Medium Shading 2" w:semiHidden="0" w:uiPriority="64" w:unhideWhenUsed="0"/>
-    <w:lsdException w:name="Medium List 1" w:semiHidden="0" w:uiPriority="65" w:unhideWhenUsed="0"/>
-    <w:lsdException w:name="Medium List 2" w:semiHidden="0" w:uiPriority="66" w:unhideWhenUsed="0"/>
-    <w:lsdException w:name="Medium Grid 1" w:semiHidden="0" w:uiPriority="67" w:unhideWhenUsed="0"/>
-    <w:lsdException w:name="Medium Grid 2" w:semiHidden="0" w:uiPriority="68" w:unhideWhenUsed="0"/>
-    <w:lsdException w:name="Medium Grid 3" w:semiHidden="0" w:uiPriority="69" w:unhideWhenUsed="0"/>
-    <w:lsdException w:name="Dark List" w:semiHidden="0" w:uiPriority="70" w:unhideWhenUsed="0"/>
-    <w:lsdException w:name="Colorful Shading" w:semiHidden="0" w:uiPriority="71" w:unhideWhenUsed="0"/>
-    <w:lsdException w:name="Colorful List" w:semiHidden="0" w:uiPriority="72" w:unhideWhenUsed="0"/>
-    <w:lsdException w:name="Colorful Grid" w:semiHidden="0" w:uiPriority="73" w:unhideWhenUsed="0"/>
-    <w:lsdException w:name="Light Shading Accent 1" w:semiHidden="0" w:uiPriority="60" w:unhideWhenUsed="0"/>
-    <w:lsdException w:name="Light List Accent 1" w:semiHidden="0" w:uiPriority="61" w:unhideWhenUsed="0"/>
-    <w:lsdException w:name="Light Grid Accent 1" w:semiHidden="0" w:uiPriority="62" w:unhideWhenUsed="0"/>
-    <w:lsdException w:name="Medium Shading 1 Accent 1" w:semiHidden="0" w:uiPriority="63" w:unhideWhenUsed="0"/>
-    <w:lsdException w:name="Medium Shading 2 Accent 1" w:semiHidden="0" w:uiPriority="64" w:unhideWhenUsed="0"/>
-    <w:lsdException w:name="Medium List 1 Accent 1" w:semiHidden="0" w:uiPriority="65" w:unhideWhenUsed="0"/>
-    <w:lsdException w:name="Revision" w:unhideWhenUsed="0"/>
-    <w:lsdException w:name="List Paragraph" w:qFormat="1" w:semiHidden="0" w:uiPriority="34" w:unhideWhenUsed="0"/>
-    <w:lsdException w:name="Quote" w:qFormat="1" w:semiHidden="0" w:uiPriority="29" w:unhideWhenUsed="0"/>
-    <w:lsdException w:name="Intense Quote" w:qFormat="1" w:semiHidden="0" w:uiPriority="30" w:unhideWhenUsed="0"/>
-    <w:lsdException w:name="Medium List 2 Accent 1" w:semiHidden="0" w:uiPriority="66" w:unhideWhenUsed="0"/>
-    <w:lsdException w:name="Medium Grid 1 Accent 1" w:semiHidden="0" w:uiPriority="67" w:unhideWhenUsed="0"/>
-    <w:lsdException w:name="Medium Grid 2 Accent 1" w:semiHidden="0" w:uiPriority="68" w:unhideWhenUsed="0"/>
-    <w:lsdException w:name="Medium Grid 3 Accent 1" w:semiHidden="0" w:uiPriority="69" w:unhideWhenUsed="0"/>
-    <w:lsdException w:name="Dark List Accent 1" w:semiHidden="0" w:uiPriority="70" w:unhideWhenUsed="0"/>
-    <w:lsdException w:name="Colorful Shading Accent 1" w:semiHidden="0" w:uiPriority="71" w:unhideWhenUsed="0"/>
-    <w:lsdException w:name="Colorful List Accent 1" w:semiHidden="0" w:uiPriority="72" w:unhideWhenUsed="0"/>
-    <w:lsdException w:name="Colorful Grid Accent 1" w:semiHidden="0" w:uiPriority="73" w:unhideWhenUsed="0"/>
-    <w:lsdException w:name="Light Shading Accent 2" w:semiHidden="0" w:uiPriority="60" w:unhideWhenUsed="0"/>
-    <w:lsdException w:name="Light List Accent 2" w:semiHidden="0" w:uiPriority="61" w:unhideWhenUsed="0"/>
-    <w:lsdException w:name="Light Grid Accent 2" w:semiHidden="0" w:uiPriority="62" w:unhideWhenUsed="0"/>
-    <w:lsdException w:name="Medium Shading 1 Accent 2" w:semiHidden="0" w:uiPriority="63" w:unhideWhenUsed="0"/>
-    <w:lsdException w:name="Medium Shading 2 Accent 2" w:semiHidden="0" w:uiPriority="64" w:unhideWhenUsed="0"/>
-    <w:lsdException w:name="Medium List 1 Accent 2" w:semiHidden="0" w:uiPriority="65" w:unhideWhenUsed="0"/>
-    <w:lsdException w:name="Medium List 2 Accent 2" w:semiHidden="0" w:uiPriority="66" w:unhideWhenUsed="0"/>
-    <w:lsdException w:name="Medium Grid 1 Accent 2" w:semiHidden="0" w:uiPriority="67" w:unhideWhenUsed="0"/>
-    <w:lsdException w:name="Medium Grid 2 Accent 2" w:semiHidden="0" w:uiPriority="68" w:unhideWhenUsed="0"/>
-    <w:lsdException w:name="Medium Grid 3 Accent 2" w:semiHidden="0" w:uiPriority="69" w:unhideWhenUsed="0"/>
-    <w:lsdException w:name="Dark List Accent 2" w:semiHidden="0" w:uiPriority="70" w:unhideWhenUsed="0"/>
-    <w:lsdException w:name="Colorful Shading Accent 2" w:semiHidden="0" w:uiPriority="71" w:unhideWhenUsed="0"/>
-    <w:lsdException w:name="Colorful List Accent 2" w:semiHidden="0" w:uiPriority="72" w:unhideWhenUsed="0"/>
-    <w:lsdException w:name="Colorful Grid Accent 2" w:semiHidden="0" w:uiPriority="73" w:unhideWhenUsed="0"/>
-    <w:lsdException w:name="Light Shading Accent 3" w:semiHidden="0" w:uiPriority="60" w:unhideWhenUsed="0"/>
-    <w:lsdException w:name="Light List Accent 3" w:semiHidden="0" w:uiPriority="61" w:unhideWhenUsed="0"/>
-    <w:lsdException w:name="Light Grid Accent 3" w:semiHidden="0" w:uiPriority="62" w:unhideWhenUsed="0"/>
-    <w:lsdException w:name="Medium Shading 1 Accent 3" w:semiHidden="0" w:uiPriority="63" w:unhideWhenUsed="0"/>
-    <w:lsdException w:name="Medium Shading 2 Accent 3" w:semiHidden="0" w:uiPriority="64" w:unhideWhenUsed="0"/>
-    <w:lsdException w:name="Medium List 1 Accent 3" w:semiHidden="0" w:uiPriority="65" w:unhideWhenUsed="0"/>
-    <w:lsdException w:name="Medium List 2 Accent 3" w:semiHidden="0" w:uiPriority="66" w:unhideWhenUsed="0"/>
-    <w:lsdException w:name="Medium Grid 1 Accent 3" w:semiHidden="0" w:uiPriority="67" w:unhideWhenUsed="0"/>
-    <w:lsdException w:name="Medium Grid 2 Accent 3" w:semiHidden="0" w:uiPriority="68" w:unhideWhenUsed="0"/>
-    <w:lsdException w:name="Medium Grid 3 Accent 3" w:semiHidden="0" w:uiPriority="69" w:unhideWhenUsed="0"/>
-    <w:lsdException w:name="Dark List Accent 3" w:semiHidden="0" w:uiPriority="70" w:unhideWhenUsed="0"/>
-    <w:lsdException w:name="Colorful Shading Accent 3" w:semiHidden="0" w:uiPriority="71" w:unhideWhenUsed="0"/>
-    <w:lsdException w:name="Colorful List Accent 3" w:semiHidden="0" w:uiPriority="72" w:unhideWhenUsed="0"/>
-    <w:lsdException w:name="Colorful Grid Accent 3" w:semiHidden="0" w:uiPriority="73" w:unhideWhenUsed="0"/>
-    <w:lsdException w:name="Light Shading Accent 4" w:semiHidden="0" w:uiPriority="60" w:unhideWhenUsed="0"/>
-    <w:lsdException w:name="Light List Accent 4" w:semiHidden="0" w:uiPriority="61" w:unhideWhenUsed="0"/>
-    <w:lsdException w:name="Light Grid Accent 4" w:semiHidden="0" w:uiPriority="62" w:unhideWhenUsed="0"/>
-    <w:lsdException w:name="Medium Shading 1 Accent 4" w:semiHidden="0" w:uiPriority="63" w:unhideWhenUsed="0"/>
-    <w:lsdException w:name="Medium Shading 2 Accent 4" w:semiHidden="0" w:uiPriority="64" w:unhideWhenUsed="0"/>
-    <w:lsdException w:name="Medium List 1 Accent 4" w:semiHidden="0" w:uiPriority="65" w:unhideWhenUsed="0"/>
-    <w:lsdException w:name="Medium List 2 Accent 4" w:semiHidden="0" w:uiPriority="66" w:unhideWhenUsed="0"/>
-    <w:lsdException w:name="Medium Grid 1 Accent 4" w:semiHidden="0" w:uiPriority="67" w:unhideWhenUsed="0"/>
-    <w:lsdException w:name="Medium Grid 2 Accent 4" w:semiHidden="0" w:uiPriority="68" w:unhideWhenUsed="0"/>
-    <w:lsdException w:name="Medium Grid 3 Accent 4" w:semiHidden="0" w:uiPriority="69" w:unhideWhenUsed="0"/>
-    <w:lsdException w:name="Dark List Accent 4" w:semiHidden="0" w:uiPriority="70" w:unhideWhenUsed="0"/>
-    <w:lsdException w:name="Colorful Shading Accent 4" w:semiHidden="0" w:uiPriority="71" w:unhideWhenUsed="0"/>
-    <w:lsdException w:name="Colorful List Accent 4" w:semiHidden="0" w:uiPriority="72" w:unhideWhenUsed="0"/>
-    <w:lsdException w:name="Colorful Grid Accent 4" w:semiHidden="0" w:uiPriority="73" w:unhideWhenUsed="0"/>
-    <w:lsdException w:name="Light Shading Accent 5" w:semiHidden="0" w:uiPriority="60" w:unhideWhenUsed="0"/>
-    <w:lsdException w:name="Light List Accent 5" w:semiHidden="0" w:uiPriority="61" w:unhideWhenUsed="0"/>
-    <w:lsdException w:name="Light Grid Accent 5" w:semiHidden="0" w:uiPriority="62" w:unhideWhenUsed="0"/>
-    <w:lsdException w:name="Medium Shading 1 Accent 5" w:semiHidden="0" w:uiPriority="63" w:unhideWhenUsed="0"/>
-    <w:lsdException w:name="Medium Shading 2 Accent 5" w:semiHidden="0" w:uiPriority="64" w:unhideWhenUsed="0"/>
-    <w:lsdException w:name="Medium List 1 Accent 5" w:semiHidden="0" w:uiPriority="65" w:unhideWhenUsed="0"/>
-    <w:lsdException w:name="Medium List 2 Accent 5" w:semiHidden="0" w:uiPriority="66" w:unhideWhenUsed="0"/>
-    <w:lsdException w:name="Medium Grid 1 Accent 5" w:semiHidden="0" w:uiPriority="67" w:unhideWhenUsed="0"/>
-    <w:lsdException w:name="Medium Grid 2 Accent 5" w:semiHidden="0" w:uiPriority="68" w:unhideWhenUsed="0"/>
-    <w:lsdException w:name="Medium Grid 3 Accent 5" w:semiHidden="0" w:uiPriority="69" w:unhideWhenUsed="0"/>
-    <w:lsdException w:name="Dark List Accent 5" w:semiHidden="0" w:uiPriority="70" w:unhideWhenUsed="0"/>
-    <w:lsdException w:name="Colorful Shading Accent 5" w:semiHidden="0" w:uiPriority="71" w:unhideWhenUsed="0"/>
-    <w:lsdException w:name="Colorful List Accent 5" w:semiHidden="0" w:uiPriority="72" w:unhideWhenUsed="0"/>
-    <w:lsdException w:name="Colorful Grid Accent 5" w:semiHidden="0" w:uiPriority="73" w:unhideWhenUsed="0"/>
-    <w:lsdException w:name="Light Shading Accent 6" w:semiHidden="0" w:uiPriority="60" w:unhideWhenUsed="0"/>
-    <w:lsdException w:name="Light List Accent 6" w:semiHidden="0" w:uiPriority="61" w:unhideWhenUsed="0"/>
-    <w:lsdException w:name="Light Grid Accent 6" w:semiHidden="0" w:uiPriority="62" w:unhideWhenUsed="0"/>
-    <w:lsdException w:name="Medium Shading 1 Accent 6" w:semiHidden="0" w:uiPriority="63" w:unhideWhenUsed="0"/>
-    <w:lsdException w:name="Medium Shading 2 Accent 6" w:semiHidden="0" w:uiPriority="64" w:unhideWhenUsed="0"/>
-    <w:lsdException w:name="Medium List 1 Accent 6" w:semiHidden="0" w:uiPriority="65" w:unhideWhenUsed="0"/>
-    <w:lsdException w:name="Medium List 2 Accent 6" w:semiHidden="0" w:uiPriority="66" w:unhideWhenUsed="0"/>
-    <w:lsdException w:name="Medium Grid 1 Accent 6" w:semiHidden="0" w:uiPriority="67" w:unhideWhenUsed="0"/>
-    <w:lsdException w:name="Medium Grid 2 Accent 6" w:semiHidden="0" w:uiPriority="68" w:unhideWhenUsed="0"/>
-    <w:lsdException w:name="Medium Grid 3 Accent 6" w:semiHidden="0" w:uiPriority="69" w:unhideWhenUsed="0"/>
-    <w:lsdException w:name="Dark List Accent 6" w:semiHidden="0" w:uiPriority="70" w:unhideWhenUsed="0"/>
-    <w:lsdException w:name="Colorful Shading Accent 6" w:semiHidden="0" w:uiPriority="71" w:unhideWhenUsed="0"/>
-    <w:lsdException w:name="Colorful List Accent 6" w:semiHidden="0" w:uiPriority="72" w:unhideWhenUsed="0"/>
-    <w:lsdException w:name="Colorful Grid Accent 6" w:semiHidden="0" w:uiPriority="73" w:unhideWhenUsed="0"/>
-    <w:lsdException w:name="Subtle Emphasis" w:qFormat="1" w:semiHidden="0" w:uiPriority="19" w:unhideWhenUsed="0"/>
-    <w:lsdException w:name="Intense Emphasis" w:qFormat="1" w:semiHidden="0" w:uiPriority="21" w:unhideWhenUsed="0"/>
-    <w:lsdException w:name="Subtle Reference" w:qFormat="1" w:semiHidden="0" w:uiPriority="31" w:unhideWhenUsed="0"/>
-    <w:lsdException w:name="Intense Reference" w:qFormat="1" w:semiHidden="0" w:uiPriority="32" w:unhideWhenUsed="0"/>
-    <w:lsdException w:name="Book Title" w:qFormat="1" w:semiHidden="0" w:uiPriority="33" w:unhideWhenUsed="0"/>
-    <w:lsdException w:name="Bibliography" w:uiPriority="37"/>
-    <w:lsdException w:name="TOC Heading" w:qFormat="1" w:uiPriority="39"/>
-  </w:latentStyles>
-  <w:style w:default="1" w:styleId="Standard" w:type="paragraph">
-    <w:name w:val="Normal"/>
-    <w:qFormat/>
-  </w:style>
-  <w:style w:styleId="berschrift1" w:type="paragraph">
-    <w:name w:val="heading 1"/>
-    <w:basedOn w:val="Standard"/>
-    <w:next w:val="Standard"/>
-    <w:link w:val="berschrift1Zchn"/>
-    <w:uiPriority w:val="9"/>
-    <w:qFormat/>
-    <w:rsid w:val="0060637C"/>
-    <w:pPr>
-      <w:keepNext/>
-      <w:keepLines/>
-      <w:numPr>
-        <w:numId w:val="2"/>
-      </w:numPr>
-      <w:spacing w:after="0" w:before="480"/>
-      <w:outlineLvl w:val="0"/>
-    </w:pPr>
-    <w:rPr>
-      <w:rFonts w:asciiTheme="majorHAnsi" w:cstheme="majorBidi" w:eastAsiaTheme="majorEastAsia" w:hAnsiTheme="majorHAnsi"/>
-      <w:b/>
-      <w:bCs/>
-      <w:color w:themeColor="accent1" w:themeShade="BF" w:val="365F91"/>
-      <w:sz w:val="28"/>
-      <w:szCs w:val="28"/>
-    </w:rPr>
-  </w:style>
-  <w:style w:styleId="berschrift2" w:type="paragraph">
-    <w:name w:val="heading 2"/>
-    <w:basedOn w:val="Standard"/>
-    <w:next w:val="Standard"/>
-    <w:link w:val="berschrift2Zchn"/>
-    <w:uiPriority w:val="9"/>
-    <w:unhideWhenUsed/>
-    <w:qFormat/>
-    <w:rsid w:val="0060637C"/>
-    <w:pPr>
-      <w:keepNext/>
-      <w:keepLines/>
-      <w:numPr>
-        <w:ilvl w:val="1"/>
-        <w:numId w:val="2"/>
-      </w:numPr>
-      <w:spacing w:after="0" w:before="200"/>
-      <w:outlineLvl w:val="1"/>
-    </w:pPr>
-    <w:rPr>
-      <w:rFonts w:asciiTheme="majorHAnsi" w:cstheme="majorBidi" w:eastAsiaTheme="majorEastAsia" w:hAnsiTheme="majorHAnsi"/>
-      <w:b/>
-      <w:bCs/>
-      <w:color w:themeColor="accent1" w:val="4F81BD"/>
-      <w:sz w:val="26"/>
-      <w:szCs w:val="26"/>
-    </w:rPr>
-  </w:style>
-  <w:style w:styleId="berschrift3" w:type="paragraph">
-    <w:name w:val="heading 3"/>
-    <w:basedOn w:val="Standard"/>
-    <w:next w:val="Standard"/>
-    <w:link w:val="berschrift3Zchn"/>
-    <w:uiPriority w:val="9"/>
-    <w:unhideWhenUsed/>
-    <w:qFormat/>
-    <w:rsid w:val="0060637C"/>
-    <w:pPr>
-      <w:keepNext/>
-      <w:keepLines/>
-      <w:numPr>
-        <w:ilvl w:val="2"/>
-        <w:numId w:val="2"/>
-      </w:numPr>
-      <w:spacing w:after="0" w:before="200"/>
-      <w:outlineLvl w:val="2"/>
-    </w:pPr>
-    <w:rPr>
-      <w:rFonts w:asciiTheme="majorHAnsi" w:cstheme="majorBidi" w:eastAsiaTheme="majorEastAsia" w:hAnsiTheme="majorHAnsi"/>
-      <w:b/>
-      <w:bCs/>
-      <w:color w:themeColor="accent1" w:val="4F81BD"/>
-    </w:rPr>
-  </w:style>
-  <w:style w:styleId="berschrift4" w:type="paragraph">
-    <w:name w:val="heading 4"/>
-    <w:basedOn w:val="Standard"/>
-    <w:next w:val="Standard"/>
-    <w:link w:val="berschrift4Zchn"/>
-    <w:uiPriority w:val="9"/>
-    <w:semiHidden/>
-    <w:unhideWhenUsed/>
-    <w:qFormat/>
-    <w:rsid w:val="0060637C"/>
-    <w:pPr>
-      <w:keepNext/>
-      <w:keepLines/>
-      <w:numPr>
-        <w:ilvl w:val="3"/>
-        <w:numId w:val="2"/>
-      </w:numPr>
-      <w:spacing w:after="0" w:before="200"/>
-      <w:outlineLvl w:val="3"/>
-    </w:pPr>
-    <w:rPr>
-      <w:rFonts w:asciiTheme="majorHAnsi" w:cstheme="majorBidi" w:eastAsiaTheme="majorEastAsia" w:hAnsiTheme="majorHAnsi"/>
-      <w:b/>
-      <w:bCs/>
-      <w:i/>
-      <w:iCs/>
-      <w:color w:themeColor="accent1" w:val="4F81BD"/>
-    </w:rPr>
-  </w:style>
-  <w:style w:styleId="berschrift5" w:type="paragraph">
-    <w:name w:val="heading 5"/>
-    <w:basedOn w:val="Standard"/>
-    <w:next w:val="Standard"/>
-    <w:link w:val="berschrift5Zchn"/>
-    <w:uiPriority w:val="9"/>
-    <w:semiHidden/>
-    <w:unhideWhenUsed/>
-    <w:qFormat/>
-    <w:rsid w:val="0060637C"/>
-    <w:pPr>
-      <w:keepNext/>
-      <w:keepLines/>
-      <w:numPr>
-        <w:ilvl w:val="4"/>
-        <w:numId w:val="2"/>
-      </w:numPr>
-      <w:spacing w:after="0" w:before="200"/>
-      <w:outlineLvl w:val="4"/>
-    </w:pPr>
-    <w:rPr>
-      <w:rFonts w:asciiTheme="majorHAnsi" w:cstheme="majorBidi" w:eastAsiaTheme="majorEastAsia" w:hAnsiTheme="majorHAnsi"/>
-      <w:color w:themeColor="accent1" w:themeShade="7F" w:val="243F60"/>
-    </w:rPr>
-  </w:style>
-  <w:style w:styleId="berschrift6" w:type="paragraph">
-    <w:name w:val="heading 6"/>
-    <w:basedOn w:val="Standard"/>
-    <w:next w:val="Standard"/>
-    <w:link w:val="berschrift6Zchn"/>
-    <w:uiPriority w:val="9"/>
-    <w:semiHidden/>
-    <w:unhideWhenUsed/>
-    <w:qFormat/>
-    <w:rsid w:val="0060637C"/>
-    <w:pPr>
-      <w:keepNext/>
-      <w:keepLines/>
-      <w:numPr>
-        <w:ilvl w:val="5"/>
-        <w:numId w:val="2"/>
-      </w:numPr>
-      <w:spacing w:after="0" w:before="200"/>
-      <w:outlineLvl w:val="5"/>
-    </w:pPr>
-    <w:rPr>
-      <w:rFonts w:asciiTheme="majorHAnsi" w:cstheme="majorBidi" w:eastAsiaTheme="majorEastAsia" w:hAnsiTheme="majorHAnsi"/>
-      <w:i/>
-      <w:iCs/>
-      <w:color w:themeColor="accent1" w:themeShade="7F" w:val="243F60"/>
-    </w:rPr>
-  </w:style>
-  <w:style w:styleId="berschrift7" w:type="paragraph">
-    <w:name w:val="heading 7"/>
-    <w:basedOn w:val="Standard"/>
-    <w:next w:val="Standard"/>
-    <w:link w:val="berschrift7Zchn"/>
-    <w:uiPriority w:val="9"/>
-    <w:semiHidden/>
-    <w:unhideWhenUsed/>
-    <w:qFormat/>
-    <w:rsid w:val="0060637C"/>
-    <w:pPr>
-      <w:keepNext/>
-      <w:keepLines/>
-      <w:numPr>
-        <w:ilvl w:val="6"/>
-        <w:numId w:val="2"/>
-      </w:numPr>
-      <w:spacing w:after="0" w:before="200"/>
-      <w:outlineLvl w:val="6"/>
-    </w:pPr>
-    <w:rPr>
-      <w:rFonts w:asciiTheme="majorHAnsi" w:cstheme="majorBidi" w:eastAsiaTheme="majorEastAsia" w:hAnsiTheme="majorHAnsi"/>
-      <w:i/>
-      <w:iCs/>
-      <w:color w:themeColor="text1" w:themeTint="BF" w:val="404040"/>
-    </w:rPr>
-  </w:style>
-  <w:style w:styleId="berschrift8" w:type="paragraph">
-    <w:name w:val="heading 8"/>
-    <w:basedOn w:val="Standard"/>
-    <w:next w:val="Standard"/>
-    <w:link w:val="berschrift8Zchn"/>
-    <w:uiPriority w:val="9"/>
-    <w:semiHidden/>
-    <w:unhideWhenUsed/>
-    <w:qFormat/>
-    <w:rsid w:val="0060637C"/>
-    <w:pPr>
-      <w:keepNext/>
-      <w:keepLines/>
-      <w:numPr>
-        <w:ilvl w:val="7"/>
-        <w:numId w:val="2"/>
-      </w:numPr>
-      <w:spacing w:after="0" w:before="200"/>
-      <w:outlineLvl w:val="7"/>
-    </w:pPr>
-    <w:rPr>
-      <w:rFonts w:asciiTheme="majorHAnsi" w:cstheme="majorBidi" w:eastAsiaTheme="majorEastAsia" w:hAnsiTheme="majorHAnsi"/>
-      <w:color w:themeColor="text1" w:themeTint="BF" w:val="404040"/>
-      <w:sz w:val="20"/>
-      <w:szCs w:val="20"/>
-    </w:rPr>
-  </w:style>
-  <w:style w:styleId="berschrift9" w:type="paragraph">
-    <w:name w:val="heading 9"/>
-    <w:basedOn w:val="Standard"/>
-    <w:next w:val="Standard"/>
-    <w:link w:val="berschrift9Zchn"/>
-    <w:uiPriority w:val="9"/>
-    <w:semiHidden/>
-    <w:unhideWhenUsed/>
-    <w:qFormat/>
-    <w:rsid w:val="0060637C"/>
-    <w:pPr>
-      <w:keepNext/>
-      <w:keepLines/>
-      <w:numPr>
-        <w:ilvl w:val="8"/>
-        <w:numId w:val="2"/>
-      </w:numPr>
-      <w:spacing w:after="0" w:before="200"/>
-      <w:outlineLvl w:val="8"/>
-    </w:pPr>
-    <w:rPr>
-      <w:rFonts w:asciiTheme="majorHAnsi" w:cstheme="majorBidi" w:eastAsiaTheme="majorEastAsia" w:hAnsiTheme="majorHAnsi"/>
-      <w:i/>
-      <w:iCs/>
-      <w:color w:themeColor="text1" w:themeTint="BF" w:val="404040"/>
-      <w:sz w:val="20"/>
-      <w:szCs w:val="20"/>
-    </w:rPr>
-  </w:style>
-  <w:style w:default="1" w:styleId="Absatz-Standardschriftart" w:type="character">
-    <w:name w:val="Default Paragraph Font"/>
-    <w:uiPriority w:val="1"/>
-    <w:semiHidden/>
-    <w:unhideWhenUsed/>
-  </w:style>
-  <w:style w:default="1" w:styleId="NormaleTabelle" w:type="table">
-    <w:name w:val="Normal Table"/>
-    <w:uiPriority w:val="99"/>
-    <w:semiHidden/>
-    <w:unhideWhenUsed/>
-    <w:tblPr>
-      <w:tblInd w:type="dxa" w:w="0"/>
-      <w:tblCellMar>
-        <w:top w:type="dxa" w:w="0"/>
-        <w:left w:type="dxa" w:w="108"/>
-        <w:bottom w:type="dxa" w:w="0"/>
-        <w:right w:type="dxa" w:w="108"/>
-      </w:tblCellMar>
-    </w:tblPr>
-  </w:style>
-  <w:style w:default="1" w:styleId="KeineListe" w:type="numbering">
-    <w:name w:val="No List"/>
-    <w:uiPriority w:val="99"/>
-    <w:semiHidden/>
-    <w:unhideWhenUsed/>
-  </w:style>
-  <w:style w:customStyle="1" w:styleId="berschrift1Zchn" w:type="character">
-    <w:name w:val="Überschrift 1 Zchn"/>
-    <w:basedOn w:val="Absatz-Standardschriftart"/>
-    <w:link w:val="berschrift1"/>
-    <w:uiPriority w:val="9"/>
-    <w:rsid w:val="0060637C"/>
-    <w:rPr>
-      <w:rFonts w:asciiTheme="majorHAnsi" w:cstheme="majorBidi" w:eastAsiaTheme="majorEastAsia" w:hAnsiTheme="majorHAnsi"/>
-      <w:b/>
-      <w:bCs/>
-      <w:color w:themeColor="accent1" w:themeShade="BF" w:val="365F91"/>
-      <w:sz w:val="28"/>
-      <w:szCs w:val="28"/>
-    </w:rPr>
-  </w:style>
-  <w:style w:customStyle="1" w:styleId="berschrift2Zchn" w:type="character">
-    <w:name w:val="Überschrift 2 Zchn"/>
-    <w:basedOn w:val="Absatz-Standardschriftart"/>
-    <w:link w:val="berschrift2"/>
-    <w:uiPriority w:val="9"/>
-    <w:rsid w:val="0060637C"/>
-    <w:rPr>
-      <w:rFonts w:asciiTheme="majorHAnsi" w:cstheme="majorBidi" w:eastAsiaTheme="majorEastAsia" w:hAnsiTheme="majorHAnsi"/>
-      <w:b/>
-      <w:bCs/>
-      <w:color w:themeColor="accent1" w:val="4F81BD"/>
-      <w:sz w:val="26"/>
-      <w:szCs w:val="26"/>
-    </w:rPr>
-  </w:style>
-  <w:style w:customStyle="1" w:styleId="berschrift3Zchn" w:type="character">
-    <w:name w:val="Überschrift 3 Zchn"/>
-    <w:basedOn w:val="Absatz-Standardschriftart"/>
-    <w:link w:val="berschrift3"/>
-    <w:uiPriority w:val="9"/>
-    <w:rsid w:val="0060637C"/>
-    <w:rPr>
-      <w:rFonts w:asciiTheme="majorHAnsi" w:cstheme="majorBidi" w:eastAsiaTheme="majorEastAsia" w:hAnsiTheme="majorHAnsi"/>
-      <w:b/>
-      <w:bCs/>
-      <w:color w:themeColor="accent1" w:val="4F81BD"/>
-    </w:rPr>
-  </w:style>
-  <w:style w:customStyle="1" w:styleId="berschrift4Zchn" w:type="character">
-    <w:name w:val="Überschrift 4 Zchn"/>
-    <w:basedOn w:val="Absatz-Standardschriftart"/>
-    <w:link w:val="berschrift4"/>
-    <w:uiPriority w:val="9"/>
-    <w:semiHidden/>
-    <w:rsid w:val="0060637C"/>
-    <w:rPr>
-      <w:rFonts w:asciiTheme="majorHAnsi" w:cstheme="majorBidi" w:eastAsiaTheme="majorEastAsia" w:hAnsiTheme="majorHAnsi"/>
-      <w:b/>
-      <w:bCs/>
-      <w:i/>
-      <w:iCs/>
-      <w:color w:themeColor="accent1" w:val="4F81BD"/>
-    </w:rPr>
-  </w:style>
-  <w:style w:customStyle="1" w:styleId="berschrift5Zchn" w:type="character">
-    <w:name w:val="Überschrift 5 Zchn"/>
-    <w:basedOn w:val="Absatz-Standardschriftart"/>
-    <w:link w:val="berschrift5"/>
-    <w:uiPriority w:val="9"/>
-    <w:semiHidden/>
-    <w:rsid w:val="0060637C"/>
-    <w:rPr>
-      <w:rFonts w:asciiTheme="majorHAnsi" w:cstheme="majorBidi" w:eastAsiaTheme="majorEastAsia" w:hAnsiTheme="majorHAnsi"/>
-      <w:color w:themeColor="accent1" w:themeShade="7F" w:val="243F60"/>
-    </w:rPr>
-  </w:style>
-  <w:style w:customStyle="1" w:styleId="berschrift6Zchn" w:type="character">
-    <w:name w:val="Überschrift 6 Zchn"/>
-    <w:basedOn w:val="Absatz-Standardschriftart"/>
-    <w:link w:val="berschrift6"/>
-    <w:uiPriority w:val="9"/>
-    <w:semiHidden/>
-    <w:rsid w:val="0060637C"/>
-    <w:rPr>
-      <w:rFonts w:asciiTheme="majorHAnsi" w:cstheme="majorBidi" w:eastAsiaTheme="majorEastAsia" w:hAnsiTheme="majorHAnsi"/>
-      <w:i/>
-      <w:iCs/>
-      <w:color w:themeColor="accent1" w:themeShade="7F" w:val="243F60"/>
-    </w:rPr>
-  </w:style>
-  <w:style w:customStyle="1" w:styleId="berschrift7Zchn" w:type="character">
-    <w:name w:val="Überschrift 7 Zchn"/>
-    <w:basedOn w:val="Absatz-Standardschriftart"/>
-    <w:link w:val="berschrift7"/>
-    <w:uiPriority w:val="9"/>
-    <w:semiHidden/>
-    <w:rsid w:val="0060637C"/>
-    <w:rPr>
-      <w:rFonts w:asciiTheme="majorHAnsi" w:cstheme="majorBidi" w:eastAsiaTheme="majorEastAsia" w:hAnsiTheme="majorHAnsi"/>
-      <w:i/>
-      <w:iCs/>
-      <w:color w:themeColor="text1" w:themeTint="BF" w:val="404040"/>
-    </w:rPr>
-  </w:style>
-  <w:style w:customStyle="1" w:styleId="berschrift8Zchn" w:type="character">
-    <w:name w:val="Überschrift 8 Zchn"/>
-    <w:basedOn w:val="Absatz-Standardschriftart"/>
-    <w:link w:val="berschrift8"/>
-    <w:uiPriority w:val="9"/>
-    <w:semiHidden/>
-    <w:rsid w:val="0060637C"/>
-    <w:rPr>
-      <w:rFonts w:asciiTheme="majorHAnsi" w:cstheme="majorBidi" w:eastAsiaTheme="majorEastAsia" w:hAnsiTheme="majorHAnsi"/>
-      <w:color w:themeColor="text1" w:themeTint="BF" w:val="404040"/>
-      <w:sz w:val="20"/>
-      <w:szCs w:val="20"/>
-    </w:rPr>
-  </w:style>
-  <w:style w:customStyle="1" w:styleId="berschrift9Zchn" w:type="character">
-    <w:name w:val="Überschrift 9 Zchn"/>
-    <w:basedOn w:val="Absatz-Standardschriftart"/>
-    <w:link w:val="berschrift9"/>
-    <w:uiPriority w:val="9"/>
-    <w:semiHidden/>
-    <w:rsid w:val="0060637C"/>
-    <w:rPr>
-      <w:rFonts w:asciiTheme="majorHAnsi" w:cstheme="majorBidi" w:eastAsiaTheme="majorEastAsia" w:hAnsiTheme="majorHAnsi"/>
-      <w:i/>
-      <w:iCs/>
-      <w:color w:themeColor="text1" w:themeTint="BF" w:val="404040"/>
-      <w:sz w:val="20"/>
-      <w:szCs w:val="20"/>
-    </w:rPr>
-  </w:style>
-  <w:style w:styleId="Figure" w:type="paragraph">
-    <w:name w:val="caption"/>
-    <w:basedOn w:val="Standard"/>
-    <w:next w:val="Standard"/>
-    <w:uiPriority w:val="35"/>
-    <w:unhideWhenUsed/>
-    <w:qFormat/>
-    <w:rsid w:val="008F5D60"/>
-    <w:pPr>
-      <w:spacing w:line="240" w:lineRule="auto"/>
-    </w:pPr>
-    <w:rPr>
-      <w:b/>
-      <w:bCs/>
-      <w:color w:themeColor="accent1" w:val="4F81BD"/>
-      <w:sz w:val="18"/>
-      <w:szCs w:val="18"/>
-    </w:rPr>
-  </w:style>
-</w:styles>
-</file>
-
-<file path=word/stylesWithEffects.xml><?xml version="1.0" encoding="utf-8"?>
-<w:styles xmlns:wpc="http://schemas.microsoft.com/office/word/2010/wordprocessingCanvas" xmlns:mc="http://schemas.openxmlformats.org/markup-compatibility/2006" xmlns:o="urn:schemas-microsoft-com:office:office" xmlns:r="http://schemas.openxmlformats.org/officeDocument/2006/relationships" xmlns:m="http://schemas.openxmlformats.org/officeDocument/2006/math" xmlns:v="urn:schemas-microsoft-com:vml" xmlns:wp14="http://schemas.microsoft.com/office/word/2010/wordprocessingDrawing" xmlns:wp="http://schemas.openxmlformats.org/drawingml/2006/wordprocessingDrawing" xmlns:w10="urn:schemas-microsoft-com:office:word" xmlns:w="http://schemas.openxmlformats.org/wordprocessingml/2006/main" xmlns:w14="http://schemas.microsoft.com/office/word/2010/wordml" xmlns:wpg="http://schemas.microsoft.com/office/word/2010/wordprocessingGroup" xmlns:wpi="http://schemas.microsoft.com/office/word/2010/wordprocessingInk" xmlns:wne="http://schemas.microsoft.com/office/word/2006/wordml" xmlns:wps="http://schemas.microsoft.com/office/word/2010/wordprocessingShape" mc:Ignorable="w14 wp14">
+<w:styles xmlns:mc="http://schemas.openxmlformats.org/markup-compatibility/2006" xmlns:r="http://schemas.openxmlformats.org/officeDocument/2006/relationships" xmlns:w="http://schemas.openxmlformats.org/wordprocessingml/2006/main" xmlns:w14="http://schemas.microsoft.com/office/word/2010/wordml" xmlns:w15="http://schemas.microsoft.com/office/word/2012/wordml" mc:Ignorable="w14 w15">
   <w:docDefaults>
     <w:rPrDefault>
       <w:rPr>
@@ -1991,144 +1534,378 @@
       </w:pPr>
     </w:pPrDefault>
   </w:docDefaults>
-  <w:latentStyles w:defLockedState="0" w:defUIPriority="99" w:defSemiHidden="1" w:defUnhideWhenUsed="1" w:defQFormat="0" w:count="267">
-    <w:lsdException w:name="Normal" w:semiHidden="0" w:uiPriority="0" w:unhideWhenUsed="0" w:qFormat="1"/>
-    <w:lsdException w:name="heading 1" w:semiHidden="0" w:uiPriority="9" w:unhideWhenUsed="0" w:qFormat="1"/>
-    <w:lsdException w:name="heading 2" w:uiPriority="9" w:qFormat="1"/>
-    <w:lsdException w:name="heading 3" w:uiPriority="9" w:qFormat="1"/>
-    <w:lsdException w:name="heading 4" w:uiPriority="9" w:qFormat="1"/>
-    <w:lsdException w:name="heading 5" w:uiPriority="9" w:qFormat="1"/>
-    <w:lsdException w:name="heading 6" w:uiPriority="9" w:qFormat="1"/>
-    <w:lsdException w:name="heading 7" w:uiPriority="9" w:qFormat="1"/>
-    <w:lsdException w:name="heading 8" w:uiPriority="9" w:qFormat="1"/>
-    <w:lsdException w:name="heading 9" w:uiPriority="9" w:qFormat="1"/>
-    <w:lsdException w:name="toc 1" w:uiPriority="39"/>
-    <w:lsdException w:name="toc 2" w:uiPriority="39"/>
-    <w:lsdException w:name="toc 3" w:uiPriority="39"/>
-    <w:lsdException w:name="toc 4" w:uiPriority="39"/>
-    <w:lsdException w:name="toc 5" w:uiPriority="39"/>
-    <w:lsdException w:name="toc 6" w:uiPriority="39"/>
-    <w:lsdException w:name="toc 7" w:uiPriority="39"/>
-    <w:lsdException w:name="toc 8" w:uiPriority="39"/>
-    <w:lsdException w:name="toc 9" w:uiPriority="39"/>
-    <w:lsdException w:name="caption" w:uiPriority="35" w:qFormat="1"/>
-    <w:lsdException w:name="Title" w:semiHidden="0" w:uiPriority="10" w:unhideWhenUsed="0" w:qFormat="1"/>
-    <w:lsdException w:name="Default Paragraph Font" w:uiPriority="1"/>
-    <w:lsdException w:name="Subtitle" w:semiHidden="0" w:uiPriority="11" w:unhideWhenUsed="0" w:qFormat="1"/>
-    <w:lsdException w:name="Strong" w:semiHidden="0" w:uiPriority="22" w:unhideWhenUsed="0" w:qFormat="1"/>
-    <w:lsdException w:name="Emphasis" w:semiHidden="0" w:uiPriority="20" w:unhideWhenUsed="0" w:qFormat="1"/>
-    <w:lsdException w:name="Table Grid" w:semiHidden="0" w:uiPriority="59" w:unhideWhenUsed="0"/>
-    <w:lsdException w:name="Placeholder Text" w:unhideWhenUsed="0"/>
-    <w:lsdException w:name="No Spacing" w:semiHidden="0" w:uiPriority="1" w:unhideWhenUsed="0" w:qFormat="1"/>
-    <w:lsdException w:name="Light Shading" w:semiHidden="0" w:uiPriority="60" w:unhideWhenUsed="0"/>
-    <w:lsdException w:name="Light List" w:semiHidden="0" w:uiPriority="61" w:unhideWhenUsed="0"/>
-    <w:lsdException w:name="Light Grid" w:semiHidden="0" w:uiPriority="62" w:unhideWhenUsed="0"/>
-    <w:lsdException w:name="Medium Shading 1" w:semiHidden="0" w:uiPriority="63" w:unhideWhenUsed="0"/>
-    <w:lsdException w:name="Medium Shading 2" w:semiHidden="0" w:uiPriority="64" w:unhideWhenUsed="0"/>
-    <w:lsdException w:name="Medium List 1" w:semiHidden="0" w:uiPriority="65" w:unhideWhenUsed="0"/>
-    <w:lsdException w:name="Medium List 2" w:semiHidden="0" w:uiPriority="66" w:unhideWhenUsed="0"/>
-    <w:lsdException w:name="Medium Grid 1" w:semiHidden="0" w:uiPriority="67" w:unhideWhenUsed="0"/>
-    <w:lsdException w:name="Medium Grid 2" w:semiHidden="0" w:uiPriority="68" w:unhideWhenUsed="0"/>
-    <w:lsdException w:name="Medium Grid 3" w:semiHidden="0" w:uiPriority="69" w:unhideWhenUsed="0"/>
-    <w:lsdException w:name="Dark List" w:semiHidden="0" w:uiPriority="70" w:unhideWhenUsed="0"/>
-    <w:lsdException w:name="Colorful Shading" w:semiHidden="0" w:uiPriority="71" w:unhideWhenUsed="0"/>
-    <w:lsdException w:name="Colorful List" w:semiHidden="0" w:uiPriority="72" w:unhideWhenUsed="0"/>
-    <w:lsdException w:name="Colorful Grid" w:semiHidden="0" w:uiPriority="73" w:unhideWhenUsed="0"/>
-    <w:lsdException w:name="Light Shading Accent 1" w:semiHidden="0" w:uiPriority="60" w:unhideWhenUsed="0"/>
-    <w:lsdException w:name="Light List Accent 1" w:semiHidden="0" w:uiPriority="61" w:unhideWhenUsed="0"/>
-    <w:lsdException w:name="Light Grid Accent 1" w:semiHidden="0" w:uiPriority="62" w:unhideWhenUsed="0"/>
-    <w:lsdException w:name="Medium Shading 1 Accent 1" w:semiHidden="0" w:uiPriority="63" w:unhideWhenUsed="0"/>
-    <w:lsdException w:name="Medium Shading 2 Accent 1" w:semiHidden="0" w:uiPriority="64" w:unhideWhenUsed="0"/>
-    <w:lsdException w:name="Medium List 1 Accent 1" w:semiHidden="0" w:uiPriority="65" w:unhideWhenUsed="0"/>
-    <w:lsdException w:name="Revision" w:unhideWhenUsed="0"/>
-    <w:lsdException w:name="List Paragraph" w:semiHidden="0" w:uiPriority="34" w:unhideWhenUsed="0" w:qFormat="1"/>
-    <w:lsdException w:name="Quote" w:semiHidden="0" w:uiPriority="29" w:unhideWhenUsed="0" w:qFormat="1"/>
-    <w:lsdException w:name="Intense Quote" w:semiHidden="0" w:uiPriority="30" w:unhideWhenUsed="0" w:qFormat="1"/>
-    <w:lsdException w:name="Medium List 2 Accent 1" w:semiHidden="0" w:uiPriority="66" w:unhideWhenUsed="0"/>
-    <w:lsdException w:name="Medium Grid 1 Accent 1" w:semiHidden="0" w:uiPriority="67" w:unhideWhenUsed="0"/>
-    <w:lsdException w:name="Medium Grid 2 Accent 1" w:semiHidden="0" w:uiPriority="68" w:unhideWhenUsed="0"/>
-    <w:lsdException w:name="Medium Grid 3 Accent 1" w:semiHidden="0" w:uiPriority="69" w:unhideWhenUsed="0"/>
-    <w:lsdException w:name="Dark List Accent 1" w:semiHidden="0" w:uiPriority="70" w:unhideWhenUsed="0"/>
-    <w:lsdException w:name="Colorful Shading Accent 1" w:semiHidden="0" w:uiPriority="71" w:unhideWhenUsed="0"/>
-    <w:lsdException w:name="Colorful List Accent 1" w:semiHidden="0" w:uiPriority="72" w:unhideWhenUsed="0"/>
-    <w:lsdException w:name="Colorful Grid Accent 1" w:semiHidden="0" w:uiPriority="73" w:unhideWhenUsed="0"/>
-    <w:lsdException w:name="Light Shading Accent 2" w:semiHidden="0" w:uiPriority="60" w:unhideWhenUsed="0"/>
-    <w:lsdException w:name="Light List Accent 2" w:semiHidden="0" w:uiPriority="61" w:unhideWhenUsed="0"/>
-    <w:lsdException w:name="Light Grid Accent 2" w:semiHidden="0" w:uiPriority="62" w:unhideWhenUsed="0"/>
-    <w:lsdException w:name="Medium Shading 1 Accent 2" w:semiHidden="0" w:uiPriority="63" w:unhideWhenUsed="0"/>
-    <w:lsdException w:name="Medium Shading 2 Accent 2" w:semiHidden="0" w:uiPriority="64" w:unhideWhenUsed="0"/>
-    <w:lsdException w:name="Medium List 1 Accent 2" w:semiHidden="0" w:uiPriority="65" w:unhideWhenUsed="0"/>
-    <w:lsdException w:name="Medium List 2 Accent 2" w:semiHidden="0" w:uiPriority="66" w:unhideWhenUsed="0"/>
-    <w:lsdException w:name="Medium Grid 1 Accent 2" w:semiHidden="0" w:uiPriority="67" w:unhideWhenUsed="0"/>
-    <w:lsdException w:name="Medium Grid 2 Accent 2" w:semiHidden="0" w:uiPriority="68" w:unhideWhenUsed="0"/>
-    <w:lsdException w:name="Medium Grid 3 Accent 2" w:semiHidden="0" w:uiPriority="69" w:unhideWhenUsed="0"/>
-    <w:lsdException w:name="Dark List Accent 2" w:semiHidden="0" w:uiPriority="70" w:unhideWhenUsed="0"/>
-    <w:lsdException w:name="Colorful Shading Accent 2" w:semiHidden="0" w:uiPriority="71" w:unhideWhenUsed="0"/>
-    <w:lsdException w:name="Colorful List Accent 2" w:semiHidden="0" w:uiPriority="72" w:unhideWhenUsed="0"/>
-    <w:lsdException w:name="Colorful Grid Accent 2" w:semiHidden="0" w:uiPriority="73" w:unhideWhenUsed="0"/>
-    <w:lsdException w:name="Light Shading Accent 3" w:semiHidden="0" w:uiPriority="60" w:unhideWhenUsed="0"/>
-    <w:lsdException w:name="Light List Accent 3" w:semiHidden="0" w:uiPriority="61" w:unhideWhenUsed="0"/>
-    <w:lsdException w:name="Light Grid Accent 3" w:semiHidden="0" w:uiPriority="62" w:unhideWhenUsed="0"/>
-    <w:lsdException w:name="Medium Shading 1 Accent 3" w:semiHidden="0" w:uiPriority="63" w:unhideWhenUsed="0"/>
-    <w:lsdException w:name="Medium Shading 2 Accent 3" w:semiHidden="0" w:uiPriority="64" w:unhideWhenUsed="0"/>
-    <w:lsdException w:name="Medium List 1 Accent 3" w:semiHidden="0" w:uiPriority="65" w:unhideWhenUsed="0"/>
-    <w:lsdException w:name="Medium List 2 Accent 3" w:semiHidden="0" w:uiPriority="66" w:unhideWhenUsed="0"/>
-    <w:lsdException w:name="Medium Grid 1 Accent 3" w:semiHidden="0" w:uiPriority="67" w:unhideWhenUsed="0"/>
-    <w:lsdException w:name="Medium Grid 2 Accent 3" w:semiHidden="0" w:uiPriority="68" w:unhideWhenUsed="0"/>
-    <w:lsdException w:name="Medium Grid 3 Accent 3" w:semiHidden="0" w:uiPriority="69" w:unhideWhenUsed="0"/>
-    <w:lsdException w:name="Dark List Accent 3" w:semiHidden="0" w:uiPriority="70" w:unhideWhenUsed="0"/>
-    <w:lsdException w:name="Colorful Shading Accent 3" w:semiHidden="0" w:uiPriority="71" w:unhideWhenUsed="0"/>
-    <w:lsdException w:name="Colorful List Accent 3" w:semiHidden="0" w:uiPriority="72" w:unhideWhenUsed="0"/>
-    <w:lsdException w:name="Colorful Grid Accent 3" w:semiHidden="0" w:uiPriority="73" w:unhideWhenUsed="0"/>
-    <w:lsdException w:name="Light Shading Accent 4" w:semiHidden="0" w:uiPriority="60" w:unhideWhenUsed="0"/>
-    <w:lsdException w:name="Light List Accent 4" w:semiHidden="0" w:uiPriority="61" w:unhideWhenUsed="0"/>
-    <w:lsdException w:name="Light Grid Accent 4" w:semiHidden="0" w:uiPriority="62" w:unhideWhenUsed="0"/>
-    <w:lsdException w:name="Medium Shading 1 Accent 4" w:semiHidden="0" w:uiPriority="63" w:unhideWhenUsed="0"/>
-    <w:lsdException w:name="Medium Shading 2 Accent 4" w:semiHidden="0" w:uiPriority="64" w:unhideWhenUsed="0"/>
-    <w:lsdException w:name="Medium List 1 Accent 4" w:semiHidden="0" w:uiPriority="65" w:unhideWhenUsed="0"/>
-    <w:lsdException w:name="Medium List 2 Accent 4" w:semiHidden="0" w:uiPriority="66" w:unhideWhenUsed="0"/>
-    <w:lsdException w:name="Medium Grid 1 Accent 4" w:semiHidden="0" w:uiPriority="67" w:unhideWhenUsed="0"/>
-    <w:lsdException w:name="Medium Grid 2 Accent 4" w:semiHidden="0" w:uiPriority="68" w:unhideWhenUsed="0"/>
-    <w:lsdException w:name="Medium Grid 3 Accent 4" w:semiHidden="0" w:uiPriority="69" w:unhideWhenUsed="0"/>
-    <w:lsdException w:name="Dark List Accent 4" w:semiHidden="0" w:uiPriority="70" w:unhideWhenUsed="0"/>
-    <w:lsdException w:name="Colorful Shading Accent 4" w:semiHidden="0" w:uiPriority="71" w:unhideWhenUsed="0"/>
-    <w:lsdException w:name="Colorful List Accent 4" w:semiHidden="0" w:uiPriority="72" w:unhideWhenUsed="0"/>
-    <w:lsdException w:name="Colorful Grid Accent 4" w:semiHidden="0" w:uiPriority="73" w:unhideWhenUsed="0"/>
-    <w:lsdException w:name="Light Shading Accent 5" w:semiHidden="0" w:uiPriority="60" w:unhideWhenUsed="0"/>
-    <w:lsdException w:name="Light List Accent 5" w:semiHidden="0" w:uiPriority="61" w:unhideWhenUsed="0"/>
-    <w:lsdException w:name="Light Grid Accent 5" w:semiHidden="0" w:uiPriority="62" w:unhideWhenUsed="0"/>
-    <w:lsdException w:name="Medium Shading 1 Accent 5" w:semiHidden="0" w:uiPriority="63" w:unhideWhenUsed="0"/>
-    <w:lsdException w:name="Medium Shading 2 Accent 5" w:semiHidden="0" w:uiPriority="64" w:unhideWhenUsed="0"/>
-    <w:lsdException w:name="Medium List 1 Accent 5" w:semiHidden="0" w:uiPriority="65" w:unhideWhenUsed="0"/>
-    <w:lsdException w:name="Medium List 2 Accent 5" w:semiHidden="0" w:uiPriority="66" w:unhideWhenUsed="0"/>
-    <w:lsdException w:name="Medium Grid 1 Accent 5" w:semiHidden="0" w:uiPriority="67" w:unhideWhenUsed="0"/>
-    <w:lsdException w:name="Medium Grid 2 Accent 5" w:semiHidden="0" w:uiPriority="68" w:unhideWhenUsed="0"/>
-    <w:lsdException w:name="Medium Grid 3 Accent 5" w:semiHidden="0" w:uiPriority="69" w:unhideWhenUsed="0"/>
-    <w:lsdException w:name="Dark List Accent 5" w:semiHidden="0" w:uiPriority="70" w:unhideWhenUsed="0"/>
-    <w:lsdException w:name="Colorful Shading Accent 5" w:semiHidden="0" w:uiPriority="71" w:unhideWhenUsed="0"/>
-    <w:lsdException w:name="Colorful List Accent 5" w:semiHidden="0" w:uiPriority="72" w:unhideWhenUsed="0"/>
-    <w:lsdException w:name="Colorful Grid Accent 5" w:semiHidden="0" w:uiPriority="73" w:unhideWhenUsed="0"/>
-    <w:lsdException w:name="Light Shading Accent 6" w:semiHidden="0" w:uiPriority="60" w:unhideWhenUsed="0"/>
-    <w:lsdException w:name="Light List Accent 6" w:semiHidden="0" w:uiPriority="61" w:unhideWhenUsed="0"/>
-    <w:lsdException w:name="Light Grid Accent 6" w:semiHidden="0" w:uiPriority="62" w:unhideWhenUsed="0"/>
-    <w:lsdException w:name="Medium Shading 1 Accent 6" w:semiHidden="0" w:uiPriority="63" w:unhideWhenUsed="0"/>
-    <w:lsdException w:name="Medium Shading 2 Accent 6" w:semiHidden="0" w:uiPriority="64" w:unhideWhenUsed="0"/>
-    <w:lsdException w:name="Medium List 1 Accent 6" w:semiHidden="0" w:uiPriority="65" w:unhideWhenUsed="0"/>
-    <w:lsdException w:name="Medium List 2 Accent 6" w:semiHidden="0" w:uiPriority="66" w:unhideWhenUsed="0"/>
-    <w:lsdException w:name="Medium Grid 1 Accent 6" w:semiHidden="0" w:uiPriority="67" w:unhideWhenUsed="0"/>
-    <w:lsdException w:name="Medium Grid 2 Accent 6" w:semiHidden="0" w:uiPriority="68" w:unhideWhenUsed="0"/>
-    <w:lsdException w:name="Medium Grid 3 Accent 6" w:semiHidden="0" w:uiPriority="69" w:unhideWhenUsed="0"/>
-    <w:lsdException w:name="Dark List Accent 6" w:semiHidden="0" w:uiPriority="70" w:unhideWhenUsed="0"/>
-    <w:lsdException w:name="Colorful Shading Accent 6" w:semiHidden="0" w:uiPriority="71" w:unhideWhenUsed="0"/>
-    <w:lsdException w:name="Colorful List Accent 6" w:semiHidden="0" w:uiPriority="72" w:unhideWhenUsed="0"/>
-    <w:lsdException w:name="Colorful Grid Accent 6" w:semiHidden="0" w:uiPriority="73" w:unhideWhenUsed="0"/>
-    <w:lsdException w:name="Subtle Emphasis" w:semiHidden="0" w:uiPriority="19" w:unhideWhenUsed="0" w:qFormat="1"/>
-    <w:lsdException w:name="Intense Emphasis" w:semiHidden="0" w:uiPriority="21" w:unhideWhenUsed="0" w:qFormat="1"/>
-    <w:lsdException w:name="Subtle Reference" w:semiHidden="0" w:uiPriority="31" w:unhideWhenUsed="0" w:qFormat="1"/>
-    <w:lsdException w:name="Intense Reference" w:semiHidden="0" w:uiPriority="32" w:unhideWhenUsed="0" w:qFormat="1"/>
-    <w:lsdException w:name="Book Title" w:semiHidden="0" w:uiPriority="33" w:unhideWhenUsed="0" w:qFormat="1"/>
-    <w:lsdException w:name="Bibliography" w:uiPriority="37"/>
-    <w:lsdException w:name="TOC Heading" w:uiPriority="39" w:qFormat="1"/>
+  <w:latentStyles w:defLockedState="0" w:defUIPriority="99" w:defSemiHidden="0" w:defUnhideWhenUsed="0" w:defQFormat="0" w:count="371">
+    <w:lsdException w:name="Normal" w:uiPriority="0" w:qFormat="1"/>
+    <w:lsdException w:name="heading 1" w:uiPriority="9" w:qFormat="1"/>
+    <w:lsdException w:name="heading 2" w:semiHidden="1" w:uiPriority="9" w:unhideWhenUsed="1" w:qFormat="1"/>
+    <w:lsdException w:name="heading 3" w:semiHidden="1" w:uiPriority="9" w:unhideWhenUsed="1" w:qFormat="1"/>
+    <w:lsdException w:name="heading 4" w:semiHidden="1" w:uiPriority="9" w:unhideWhenUsed="1" w:qFormat="1"/>
+    <w:lsdException w:name="heading 5" w:semiHidden="1" w:uiPriority="9" w:unhideWhenUsed="1" w:qFormat="1"/>
+    <w:lsdException w:name="heading 6" w:semiHidden="1" w:uiPriority="9" w:unhideWhenUsed="1" w:qFormat="1"/>
+    <w:lsdException w:name="heading 7" w:semiHidden="1" w:uiPriority="9" w:unhideWhenUsed="1" w:qFormat="1"/>
+    <w:lsdException w:name="heading 8" w:semiHidden="1" w:uiPriority="9" w:unhideWhenUsed="1" w:qFormat="1"/>
+    <w:lsdException w:name="heading 9" w:semiHidden="1" w:uiPriority="9" w:unhideWhenUsed="1" w:qFormat="1"/>
+    <w:lsdException w:name="index 1" w:semiHidden="1" w:unhideWhenUsed="1"/>
+    <w:lsdException w:name="index 2" w:semiHidden="1" w:unhideWhenUsed="1"/>
+    <w:lsdException w:name="index 3" w:semiHidden="1" w:unhideWhenUsed="1"/>
+    <w:lsdException w:name="index 4" w:semiHidden="1" w:unhideWhenUsed="1"/>
+    <w:lsdException w:name="index 5" w:semiHidden="1" w:unhideWhenUsed="1"/>
+    <w:lsdException w:name="index 6" w:semiHidden="1" w:unhideWhenUsed="1"/>
+    <w:lsdException w:name="index 7" w:semiHidden="1" w:unhideWhenUsed="1"/>
+    <w:lsdException w:name="index 8" w:semiHidden="1" w:unhideWhenUsed="1"/>
+    <w:lsdException w:name="index 9" w:semiHidden="1" w:unhideWhenUsed="1"/>
+    <w:lsdException w:name="toc 1" w:semiHidden="1" w:uiPriority="39" w:unhideWhenUsed="1"/>
+    <w:lsdException w:name="toc 2" w:semiHidden="1" w:uiPriority="39" w:unhideWhenUsed="1"/>
+    <w:lsdException w:name="toc 3" w:semiHidden="1" w:uiPriority="39" w:unhideWhenUsed="1"/>
+    <w:lsdException w:name="toc 4" w:semiHidden="1" w:uiPriority="39" w:unhideWhenUsed="1"/>
+    <w:lsdException w:name="toc 5" w:semiHidden="1" w:uiPriority="39" w:unhideWhenUsed="1"/>
+    <w:lsdException w:name="toc 6" w:semiHidden="1" w:uiPriority="39" w:unhideWhenUsed="1"/>
+    <w:lsdException w:name="toc 7" w:semiHidden="1" w:uiPriority="39" w:unhideWhenUsed="1"/>
+    <w:lsdException w:name="toc 8" w:semiHidden="1" w:uiPriority="39" w:unhideWhenUsed="1"/>
+    <w:lsdException w:name="toc 9" w:semiHidden="1" w:uiPriority="39" w:unhideWhenUsed="1"/>
+    <w:lsdException w:name="Normal Indent" w:semiHidden="1" w:unhideWhenUsed="1"/>
+    <w:lsdException w:name="footnote text" w:semiHidden="1" w:unhideWhenUsed="1"/>
+    <w:lsdException w:name="annotation text" w:semiHidden="1" w:unhideWhenUsed="1"/>
+    <w:lsdException w:name="header" w:semiHidden="1" w:unhideWhenUsed="1"/>
+    <w:lsdException w:name="footer" w:semiHidden="1" w:unhideWhenUsed="1"/>
+    <w:lsdException w:name="index heading" w:semiHidden="1" w:unhideWhenUsed="1"/>
+    <w:lsdException w:name="caption" w:semiHidden="1" w:uiPriority="35" w:unhideWhenUsed="1" w:qFormat="1"/>
+    <w:lsdException w:name="table of figures" w:semiHidden="1" w:unhideWhenUsed="1"/>
+    <w:lsdException w:name="envelope address" w:semiHidden="1" w:unhideWhenUsed="1"/>
+    <w:lsdException w:name="envelope return" w:semiHidden="1" w:unhideWhenUsed="1"/>
+    <w:lsdException w:name="footnote reference" w:semiHidden="1" w:unhideWhenUsed="1"/>
+    <w:lsdException w:name="annotation reference" w:semiHidden="1" w:unhideWhenUsed="1"/>
+    <w:lsdException w:name="line number" w:semiHidden="1" w:unhideWhenUsed="1"/>
+    <w:lsdException w:name="page number" w:semiHidden="1" w:unhideWhenUsed="1"/>
+    <w:lsdException w:name="endnote reference" w:semiHidden="1" w:unhideWhenUsed="1"/>
+    <w:lsdException w:name="endnote text" w:semiHidden="1" w:unhideWhenUsed="1"/>
+    <w:lsdException w:name="table of authorities" w:semiHidden="1" w:unhideWhenUsed="1"/>
+    <w:lsdException w:name="macro" w:semiHidden="1" w:unhideWhenUsed="1"/>
+    <w:lsdException w:name="toa heading" w:semiHidden="1" w:unhideWhenUsed="1"/>
+    <w:lsdException w:name="List" w:semiHidden="1" w:unhideWhenUsed="1"/>
+    <w:lsdException w:name="List Bullet" w:semiHidden="1" w:unhideWhenUsed="1"/>
+    <w:lsdException w:name="List Number" w:semiHidden="1" w:unhideWhenUsed="1"/>
+    <w:lsdException w:name="List 2" w:semiHidden="1" w:unhideWhenUsed="1"/>
+    <w:lsdException w:name="List 3" w:semiHidden="1" w:unhideWhenUsed="1"/>
+    <w:lsdException w:name="List 4" w:semiHidden="1" w:unhideWhenUsed="1"/>
+    <w:lsdException w:name="List 5" w:semiHidden="1" w:unhideWhenUsed="1"/>
+    <w:lsdException w:name="List Bullet 2" w:semiHidden="1" w:unhideWhenUsed="1"/>
+    <w:lsdException w:name="List Bullet 3" w:semiHidden="1" w:unhideWhenUsed="1"/>
+    <w:lsdException w:name="List Bullet 4" w:semiHidden="1" w:unhideWhenUsed="1"/>
+    <w:lsdException w:name="List Bullet 5" w:semiHidden="1" w:unhideWhenUsed="1"/>
+    <w:lsdException w:name="List Number 2" w:semiHidden="1" w:unhideWhenUsed="1"/>
+    <w:lsdException w:name="List Number 3" w:semiHidden="1" w:unhideWhenUsed="1"/>
+    <w:lsdException w:name="List Number 4" w:semiHidden="1" w:unhideWhenUsed="1"/>
+    <w:lsdException w:name="List Number 5" w:semiHidden="1" w:unhideWhenUsed="1"/>
+    <w:lsdException w:name="Title" w:uiPriority="10" w:qFormat="1"/>
+    <w:lsdException w:name="Closing" w:semiHidden="1" w:unhideWhenUsed="1"/>
+    <w:lsdException w:name="Signature" w:semiHidden="1" w:unhideWhenUsed="1"/>
+    <w:lsdException w:name="Default Paragraph Font" w:semiHidden="1" w:uiPriority="1" w:unhideWhenUsed="1"/>
+    <w:lsdException w:name="Body Text" w:semiHidden="1" w:unhideWhenUsed="1"/>
+    <w:lsdException w:name="Body Text Indent" w:semiHidden="1" w:unhideWhenUsed="1"/>
+    <w:lsdException w:name="List Continue" w:semiHidden="1" w:unhideWhenUsed="1"/>
+    <w:lsdException w:name="List Continue 2" w:semiHidden="1" w:unhideWhenUsed="1"/>
+    <w:lsdException w:name="List Continue 3" w:semiHidden="1" w:unhideWhenUsed="1"/>
+    <w:lsdException w:name="List Continue 4" w:semiHidden="1" w:unhideWhenUsed="1"/>
+    <w:lsdException w:name="List Continue 5" w:semiHidden="1" w:unhideWhenUsed="1"/>
+    <w:lsdException w:name="Message Header" w:semiHidden="1" w:unhideWhenUsed="1"/>
+    <w:lsdException w:name="Subtitle" w:uiPriority="11" w:qFormat="1"/>
+    <w:lsdException w:name="Salutation" w:semiHidden="1" w:unhideWhenUsed="1"/>
+    <w:lsdException w:name="Date" w:semiHidden="1" w:unhideWhenUsed="1"/>
+    <w:lsdException w:name="Body Text First Indent" w:semiHidden="1" w:unhideWhenUsed="1"/>
+    <w:lsdException w:name="Body Text First Indent 2" w:semiHidden="1" w:unhideWhenUsed="1"/>
+    <w:lsdException w:name="Note Heading" w:semiHidden="1" w:unhideWhenUsed="1"/>
+    <w:lsdException w:name="Body Text 2" w:semiHidden="1" w:unhideWhenUsed="1"/>
+    <w:lsdException w:name="Body Text 3" w:semiHidden="1" w:unhideWhenUsed="1"/>
+    <w:lsdException w:name="Body Text Indent 2" w:semiHidden="1" w:unhideWhenUsed="1"/>
+    <w:lsdException w:name="Body Text Indent 3" w:semiHidden="1" w:unhideWhenUsed="1"/>
+    <w:lsdException w:name="Block Text" w:semiHidden="1" w:unhideWhenUsed="1"/>
+    <w:lsdException w:name="Hyperlink" w:semiHidden="1" w:unhideWhenUsed="1"/>
+    <w:lsdException w:name="FollowedHyperlink" w:semiHidden="1" w:unhideWhenUsed="1"/>
+    <w:lsdException w:name="Strong" w:uiPriority="22" w:qFormat="1"/>
+    <w:lsdException w:name="Emphasis" w:uiPriority="20" w:qFormat="1"/>
+    <w:lsdException w:name="Document Map" w:semiHidden="1" w:unhideWhenUsed="1"/>
+    <w:lsdException w:name="Plain Text" w:semiHidden="1" w:unhideWhenUsed="1"/>
+    <w:lsdException w:name="E-mail Signature" w:semiHidden="1" w:unhideWhenUsed="1"/>
+    <w:lsdException w:name="HTML Top of Form" w:semiHidden="1" w:unhideWhenUsed="1"/>
+    <w:lsdException w:name="HTML Bottom of Form" w:semiHidden="1" w:unhideWhenUsed="1"/>
+    <w:lsdException w:name="Normal (Web)" w:semiHidden="1" w:unhideWhenUsed="1"/>
+    <w:lsdException w:name="HTML Acronym" w:semiHidden="1" w:unhideWhenUsed="1"/>
+    <w:lsdException w:name="HTML Address" w:semiHidden="1" w:unhideWhenUsed="1"/>
+    <w:lsdException w:name="HTML Cite" w:semiHidden="1" w:unhideWhenUsed="1"/>
+    <w:lsdException w:name="HTML Code" w:semiHidden="1" w:unhideWhenUsed="1"/>
+    <w:lsdException w:name="HTML Definition" w:semiHidden="1" w:unhideWhenUsed="1"/>
+    <w:lsdException w:name="HTML Keyboard" w:semiHidden="1" w:unhideWhenUsed="1"/>
+    <w:lsdException w:name="HTML Preformatted" w:semiHidden="1" w:unhideWhenUsed="1"/>
+    <w:lsdException w:name="HTML Sample" w:semiHidden="1" w:unhideWhenUsed="1"/>
+    <w:lsdException w:name="HTML Typewriter" w:semiHidden="1" w:unhideWhenUsed="1"/>
+    <w:lsdException w:name="HTML Variable" w:semiHidden="1" w:unhideWhenUsed="1"/>
+    <w:lsdException w:name="Normal Table" w:semiHidden="1" w:unhideWhenUsed="1"/>
+    <w:lsdException w:name="annotation subject" w:semiHidden="1" w:unhideWhenUsed="1"/>
+    <w:lsdException w:name="No List" w:semiHidden="1" w:unhideWhenUsed="1"/>
+    <w:lsdException w:name="Outline List 1" w:semiHidden="1" w:unhideWhenUsed="1"/>
+    <w:lsdException w:name="Outline List 2" w:semiHidden="1" w:unhideWhenUsed="1"/>
+    <w:lsdException w:name="Outline List 3" w:semiHidden="1" w:unhideWhenUsed="1"/>
+    <w:lsdException w:name="Table Simple 1" w:semiHidden="1" w:unhideWhenUsed="1"/>
+    <w:lsdException w:name="Table Simple 2" w:semiHidden="1" w:unhideWhenUsed="1"/>
+    <w:lsdException w:name="Table Simple 3" w:semiHidden="1" w:unhideWhenUsed="1"/>
+    <w:lsdException w:name="Table Classic 1" w:semiHidden="1" w:unhideWhenUsed="1"/>
+    <w:lsdException w:name="Table Classic 2" w:semiHidden="1" w:unhideWhenUsed="1"/>
+    <w:lsdException w:name="Table Classic 3" w:semiHidden="1" w:unhideWhenUsed="1"/>
+    <w:lsdException w:name="Table Classic 4" w:semiHidden="1" w:unhideWhenUsed="1"/>
+    <w:lsdException w:name="Table Colorful 1" w:semiHidden="1" w:unhideWhenUsed="1"/>
+    <w:lsdException w:name="Table Colorful 2" w:semiHidden="1" w:unhideWhenUsed="1"/>
+    <w:lsdException w:name="Table Colorful 3" w:semiHidden="1" w:unhideWhenUsed="1"/>
+    <w:lsdException w:name="Table Columns 1" w:semiHidden="1" w:unhideWhenUsed="1"/>
+    <w:lsdException w:name="Table Columns 2" w:semiHidden="1" w:unhideWhenUsed="1"/>
+    <w:lsdException w:name="Table Columns 3" w:semiHidden="1" w:unhideWhenUsed="1"/>
+    <w:lsdException w:name="Table Columns 4" w:semiHidden="1" w:unhideWhenUsed="1"/>
+    <w:lsdException w:name="Table Columns 5" w:semiHidden="1" w:unhideWhenUsed="1"/>
+    <w:lsdException w:name="Table Grid 1" w:semiHidden="1" w:unhideWhenUsed="1"/>
+    <w:lsdException w:name="Table Grid 2" w:semiHidden="1" w:unhideWhenUsed="1"/>
+    <w:lsdException w:name="Table Grid 3" w:semiHidden="1" w:unhideWhenUsed="1"/>
+    <w:lsdException w:name="Table Grid 4" w:semiHidden="1" w:unhideWhenUsed="1"/>
+    <w:lsdException w:name="Table Grid 5" w:semiHidden="1" w:unhideWhenUsed="1"/>
+    <w:lsdException w:name="Table Grid 6" w:semiHidden="1" w:unhideWhenUsed="1"/>
+    <w:lsdException w:name="Table Grid 7" w:semiHidden="1" w:unhideWhenUsed="1"/>
+    <w:lsdException w:name="Table Grid 8" w:semiHidden="1" w:unhideWhenUsed="1"/>
+    <w:lsdException w:name="Table List 1" w:semiHidden="1" w:unhideWhenUsed="1"/>
+    <w:lsdException w:name="Table List 2" w:semiHidden="1" w:unhideWhenUsed="1"/>
+    <w:lsdException w:name="Table List 3" w:semiHidden="1" w:unhideWhenUsed="1"/>
+    <w:lsdException w:name="Table List 4" w:semiHidden="1" w:unhideWhenUsed="1"/>
+    <w:lsdException w:name="Table List 5" w:semiHidden="1" w:unhideWhenUsed="1"/>
+    <w:lsdException w:name="Table List 6" w:semiHidden="1" w:unhideWhenUsed="1"/>
+    <w:lsdException w:name="Table List 7" w:semiHidden="1" w:unhideWhenUsed="1"/>
+    <w:lsdException w:name="Table List 8" w:semiHidden="1" w:unhideWhenUsed="1"/>
+    <w:lsdException w:name="Table 3D effects 1" w:semiHidden="1" w:unhideWhenUsed="1"/>
+    <w:lsdException w:name="Table 3D effects 2" w:semiHidden="1" w:unhideWhenUsed="1"/>
+    <w:lsdException w:name="Table 3D effects 3" w:semiHidden="1" w:unhideWhenUsed="1"/>
+    <w:lsdException w:name="Table Contemporary" w:semiHidden="1" w:unhideWhenUsed="1"/>
+    <w:lsdException w:name="Table Elegant" w:semiHidden="1" w:unhideWhenUsed="1"/>
+    <w:lsdException w:name="Table Professional" w:semiHidden="1" w:unhideWhenUsed="1"/>
+    <w:lsdException w:name="Table Subtle 1" w:semiHidden="1" w:unhideWhenUsed="1"/>
+    <w:lsdException w:name="Table Subtle 2" w:semiHidden="1" w:unhideWhenUsed="1"/>
+    <w:lsdException w:name="Table Web 1" w:semiHidden="1" w:unhideWhenUsed="1"/>
+    <w:lsdException w:name="Table Web 2" w:semiHidden="1" w:unhideWhenUsed="1"/>
+    <w:lsdException w:name="Table Web 3" w:semiHidden="1" w:unhideWhenUsed="1"/>
+    <w:lsdException w:name="Balloon Text" w:semiHidden="1" w:unhideWhenUsed="1"/>
+    <w:lsdException w:name="Table Grid" w:uiPriority="59"/>
+    <w:lsdException w:name="Table Theme" w:semiHidden="1" w:unhideWhenUsed="1"/>
+    <w:lsdException w:name="Placeholder Text" w:semiHidden="1"/>
+    <w:lsdException w:name="No Spacing" w:uiPriority="1" w:qFormat="1"/>
+    <w:lsdException w:name="Light Shading" w:uiPriority="60"/>
+    <w:lsdException w:name="Light List" w:uiPriority="61"/>
+    <w:lsdException w:name="Light Grid" w:uiPriority="62"/>
+    <w:lsdException w:name="Medium Shading 1" w:uiPriority="63"/>
+    <w:lsdException w:name="Medium Shading 2" w:uiPriority="64"/>
+    <w:lsdException w:name="Medium List 1" w:uiPriority="65"/>
+    <w:lsdException w:name="Medium List 2" w:uiPriority="66"/>
+    <w:lsdException w:name="Medium Grid 1" w:uiPriority="67"/>
+    <w:lsdException w:name="Medium Grid 2" w:uiPriority="68"/>
+    <w:lsdException w:name="Medium Grid 3" w:uiPriority="69"/>
+    <w:lsdException w:name="Dark List" w:uiPriority="70"/>
+    <w:lsdException w:name="Colorful Shading" w:uiPriority="71"/>
+    <w:lsdException w:name="Colorful List" w:uiPriority="72"/>
+    <w:lsdException w:name="Colorful Grid" w:uiPriority="73"/>
+    <w:lsdException w:name="Light Shading Accent 1" w:uiPriority="60"/>
+    <w:lsdException w:name="Light List Accent 1" w:uiPriority="61"/>
+    <w:lsdException w:name="Light Grid Accent 1" w:uiPriority="62"/>
+    <w:lsdException w:name="Medium Shading 1 Accent 1" w:uiPriority="63"/>
+    <w:lsdException w:name="Medium Shading 2 Accent 1" w:uiPriority="64"/>
+    <w:lsdException w:name="Medium List 1 Accent 1" w:uiPriority="65"/>
+    <w:lsdException w:name="Revision" w:semiHidden="1"/>
+    <w:lsdException w:name="List Paragraph" w:uiPriority="34" w:qFormat="1"/>
+    <w:lsdException w:name="Quote" w:uiPriority="29" w:qFormat="1"/>
+    <w:lsdException w:name="Intense Quote" w:uiPriority="30" w:qFormat="1"/>
+    <w:lsdException w:name="Medium List 2 Accent 1" w:uiPriority="66"/>
+    <w:lsdException w:name="Medium Grid 1 Accent 1" w:uiPriority="67"/>
+    <w:lsdException w:name="Medium Grid 2 Accent 1" w:uiPriority="68"/>
+    <w:lsdException w:name="Medium Grid 3 Accent 1" w:uiPriority="69"/>
+    <w:lsdException w:name="Dark List Accent 1" w:uiPriority="70"/>
+    <w:lsdException w:name="Colorful Shading Accent 1" w:uiPriority="71"/>
+    <w:lsdException w:name="Colorful List Accent 1" w:uiPriority="72"/>
+    <w:lsdException w:name="Colorful Grid Accent 1" w:uiPriority="73"/>
+    <w:lsdException w:name="Light Shading Accent 2" w:uiPriority="60"/>
+    <w:lsdException w:name="Light List Accent 2" w:uiPriority="61"/>
+    <w:lsdException w:name="Light Grid Accent 2" w:uiPriority="62"/>
+    <w:lsdException w:name="Medium Shading 1 Accent 2" w:uiPriority="63"/>
+    <w:lsdException w:name="Medium Shading 2 Accent 2" w:uiPriority="64"/>
+    <w:lsdException w:name="Medium List 1 Accent 2" w:uiPriority="65"/>
+    <w:lsdException w:name="Medium List 2 Accent 2" w:uiPriority="66"/>
+    <w:lsdException w:name="Medium Grid 1 Accent 2" w:uiPriority="67"/>
+    <w:lsdException w:name="Medium Grid 2 Accent 2" w:uiPriority="68"/>
+    <w:lsdException w:name="Medium Grid 3 Accent 2" w:uiPriority="69"/>
+    <w:lsdException w:name="Dark List Accent 2" w:uiPriority="70"/>
+    <w:lsdException w:name="Colorful Shading Accent 2" w:uiPriority="71"/>
+    <w:lsdException w:name="Colorful List Accent 2" w:uiPriority="72"/>
+    <w:lsdException w:name="Colorful Grid Accent 2" w:uiPriority="73"/>
+    <w:lsdException w:name="Light Shading Accent 3" w:uiPriority="60"/>
+    <w:lsdException w:name="Light List Accent 3" w:uiPriority="61"/>
+    <w:lsdException w:name="Light Grid Accent 3" w:uiPriority="62"/>
+    <w:lsdException w:name="Medium Shading 1 Accent 3" w:uiPriority="63"/>
+    <w:lsdException w:name="Medium Shading 2 Accent 3" w:uiPriority="64"/>
+    <w:lsdException w:name="Medium List 1 Accent 3" w:uiPriority="65"/>
+    <w:lsdException w:name="Medium List 2 Accent 3" w:uiPriority="66"/>
+    <w:lsdException w:name="Medium Grid 1 Accent 3" w:uiPriority="67"/>
+    <w:lsdException w:name="Medium Grid 2 Accent 3" w:uiPriority="68"/>
+    <w:lsdException w:name="Medium Grid 3 Accent 3" w:uiPriority="69"/>
+    <w:lsdException w:name="Dark List Accent 3" w:uiPriority="70"/>
+    <w:lsdException w:name="Colorful Shading Accent 3" w:uiPriority="71"/>
+    <w:lsdException w:name="Colorful List Accent 3" w:uiPriority="72"/>
+    <w:lsdException w:name="Colorful Grid Accent 3" w:uiPriority="73"/>
+    <w:lsdException w:name="Light Shading Accent 4" w:uiPriority="60"/>
+    <w:lsdException w:name="Light List Accent 4" w:uiPriority="61"/>
+    <w:lsdException w:name="Light Grid Accent 4" w:uiPriority="62"/>
+    <w:lsdException w:name="Medium Shading 1 Accent 4" w:uiPriority="63"/>
+    <w:lsdException w:name="Medium Shading 2 Accent 4" w:uiPriority="64"/>
+    <w:lsdException w:name="Medium List 1 Accent 4" w:uiPriority="65"/>
+    <w:lsdException w:name="Medium List 2 Accent 4" w:uiPriority="66"/>
+    <w:lsdException w:name="Medium Grid 1 Accent 4" w:uiPriority="67"/>
+    <w:lsdException w:name="Medium Grid 2 Accent 4" w:uiPriority="68"/>
+    <w:lsdException w:name="Medium Grid 3 Accent 4" w:uiPriority="69"/>
+    <w:lsdException w:name="Dark List Accent 4" w:uiPriority="70"/>
+    <w:lsdException w:name="Colorful Shading Accent 4" w:uiPriority="71"/>
+    <w:lsdException w:name="Colorful List Accent 4" w:uiPriority="72"/>
+    <w:lsdException w:name="Colorful Grid Accent 4" w:uiPriority="73"/>
+    <w:lsdException w:name="Light Shading Accent 5" w:uiPriority="60"/>
+    <w:lsdException w:name="Light List Accent 5" w:uiPriority="61"/>
+    <w:lsdException w:name="Light Grid Accent 5" w:uiPriority="62"/>
+    <w:lsdException w:name="Medium Shading 1 Accent 5" w:uiPriority="63"/>
+    <w:lsdException w:name="Medium Shading 2 Accent 5" w:uiPriority="64"/>
+    <w:lsdException w:name="Medium List 1 Accent 5" w:uiPriority="65"/>
+    <w:lsdException w:name="Medium List 2 Accent 5" w:uiPriority="66"/>
+    <w:lsdException w:name="Medium Grid 1 Accent 5" w:uiPriority="67"/>
+    <w:lsdException w:name="Medium Grid 2 Accent 5" w:uiPriority="68"/>
+    <w:lsdException w:name="Medium Grid 3 Accent 5" w:uiPriority="69"/>
+    <w:lsdException w:name="Dark List Accent 5" w:uiPriority="70"/>
+    <w:lsdException w:name="Colorful Shading Accent 5" w:uiPriority="71"/>
+    <w:lsdException w:name="Colorful List Accent 5" w:uiPriority="72"/>
+    <w:lsdException w:name="Colorful Grid Accent 5" w:uiPriority="73"/>
+    <w:lsdException w:name="Light Shading Accent 6" w:uiPriority="60"/>
+    <w:lsdException w:name="Light List Accent 6" w:uiPriority="61"/>
+    <w:lsdException w:name="Light Grid Accent 6" w:uiPriority="62"/>
+    <w:lsdException w:name="Medium Shading 1 Accent 6" w:uiPriority="63"/>
+    <w:lsdException w:name="Medium Shading 2 Accent 6" w:uiPriority="64"/>
+    <w:lsdException w:name="Medium List 1 Accent 6" w:uiPriority="65"/>
+    <w:lsdException w:name="Medium List 2 Accent 6" w:uiPriority="66"/>
+    <w:lsdException w:name="Medium Grid 1 Accent 6" w:uiPriority="67"/>
+    <w:lsdException w:name="Medium Grid 2 Accent 6" w:uiPriority="68"/>
+    <w:lsdException w:name="Medium Grid 3 Accent 6" w:uiPriority="69"/>
+    <w:lsdException w:name="Dark List Accent 6" w:uiPriority="70"/>
+    <w:lsdException w:name="Colorful Shading Accent 6" w:uiPriority="71"/>
+    <w:lsdException w:name="Colorful List Accent 6" w:uiPriority="72"/>
+    <w:lsdException w:name="Colorful Grid Accent 6" w:uiPriority="73"/>
+    <w:lsdException w:name="Subtle Emphasis" w:uiPriority="19" w:qFormat="1"/>
+    <w:lsdException w:name="Intense Emphasis" w:uiPriority="21" w:qFormat="1"/>
+    <w:lsdException w:name="Subtle Reference" w:uiPriority="31" w:qFormat="1"/>
+    <w:lsdException w:name="Intense Reference" w:uiPriority="32" w:qFormat="1"/>
+    <w:lsdException w:name="Book Title" w:uiPriority="33" w:qFormat="1"/>
+    <w:lsdException w:name="Bibliography" w:semiHidden="1" w:uiPriority="37" w:unhideWhenUsed="1"/>
+    <w:lsdException w:name="TOC Heading" w:semiHidden="1" w:uiPriority="39" w:unhideWhenUsed="1" w:qFormat="1"/>
+    <w:lsdException w:name="Plain Table 1" w:uiPriority="41"/>
+    <w:lsdException w:name="Plain Table 2" w:uiPriority="42"/>
+    <w:lsdException w:name="Plain Table 3" w:uiPriority="43"/>
+    <w:lsdException w:name="Plain Table 4" w:uiPriority="44"/>
+    <w:lsdException w:name="Plain Table 5" w:uiPriority="45"/>
+    <w:lsdException w:name="Grid Table Light" w:uiPriority="40"/>
+    <w:lsdException w:name="Grid Table 1 Light" w:uiPriority="46"/>
+    <w:lsdException w:name="Grid Table 2" w:uiPriority="47"/>
+    <w:lsdException w:name="Grid Table 3" w:uiPriority="48"/>
+    <w:lsdException w:name="Grid Table 4" w:uiPriority="49"/>
+    <w:lsdException w:name="Grid Table 5 Dark" w:uiPriority="50"/>
+    <w:lsdException w:name="Grid Table 6 Colorful" w:uiPriority="51"/>
+    <w:lsdException w:name="Grid Table 7 Colorful" w:uiPriority="52"/>
+    <w:lsdException w:name="Grid Table 1 Light Accent 1" w:uiPriority="46"/>
+    <w:lsdException w:name="Grid Table 2 Accent 1" w:uiPriority="47"/>
+    <w:lsdException w:name="Grid Table 3 Accent 1" w:uiPriority="48"/>
+    <w:lsdException w:name="Grid Table 4 Accent 1" w:uiPriority="49"/>
+    <w:lsdException w:name="Grid Table 5 Dark Accent 1" w:uiPriority="50"/>
+    <w:lsdException w:name="Grid Table 6 Colorful Accent 1" w:uiPriority="51"/>
+    <w:lsdException w:name="Grid Table 7 Colorful Accent 1" w:uiPriority="52"/>
+    <w:lsdException w:name="Grid Table 1 Light Accent 2" w:uiPriority="46"/>
+    <w:lsdException w:name="Grid Table 2 Accent 2" w:uiPriority="47"/>
+    <w:lsdException w:name="Grid Table 3 Accent 2" w:uiPriority="48"/>
+    <w:lsdException w:name="Grid Table 4 Accent 2" w:uiPriority="49"/>
+    <w:lsdException w:name="Grid Table 5 Dark Accent 2" w:uiPriority="50"/>
+    <w:lsdException w:name="Grid Table 6 Colorful Accent 2" w:uiPriority="51"/>
+    <w:lsdException w:name="Grid Table 7 Colorful Accent 2" w:uiPriority="52"/>
+    <w:lsdException w:name="Grid Table 1 Light Accent 3" w:uiPriority="46"/>
+    <w:lsdException w:name="Grid Table 2 Accent 3" w:uiPriority="47"/>
+    <w:lsdException w:name="Grid Table 3 Accent 3" w:uiPriority="48"/>
+    <w:lsdException w:name="Grid Table 4 Accent 3" w:uiPriority="49"/>
+    <w:lsdException w:name="Grid Table 5 Dark Accent 3" w:uiPriority="50"/>
+    <w:lsdException w:name="Grid Table 6 Colorful Accent 3" w:uiPriority="51"/>
+    <w:lsdException w:name="Grid Table 7 Colorful Accent 3" w:uiPriority="52"/>
+    <w:lsdException w:name="Grid Table 1 Light Accent 4" w:uiPriority="46"/>
+    <w:lsdException w:name="Grid Table 2 Accent 4" w:uiPriority="47"/>
+    <w:lsdException w:name="Grid Table 3 Accent 4" w:uiPriority="48"/>
+    <w:lsdException w:name="Grid Table 4 Accent 4" w:uiPriority="49"/>
+    <w:lsdException w:name="Grid Table 5 Dark Accent 4" w:uiPriority="50"/>
+    <w:lsdException w:name="Grid Table 6 Colorful Accent 4" w:uiPriority="51"/>
+    <w:lsdException w:name="Grid Table 7 Colorful Accent 4" w:uiPriority="52"/>
+    <w:lsdException w:name="Grid Table 1 Light Accent 5" w:uiPriority="46"/>
+    <w:lsdException w:name="Grid Table 2 Accent 5" w:uiPriority="47"/>
+    <w:lsdException w:name="Grid Table 3 Accent 5" w:uiPriority="48"/>
+    <w:lsdException w:name="Grid Table 4 Accent 5" w:uiPriority="49"/>
+    <w:lsdException w:name="Grid Table 5 Dark Accent 5" w:uiPriority="50"/>
+    <w:lsdException w:name="Grid Table 6 Colorful Accent 5" w:uiPriority="51"/>
+    <w:lsdException w:name="Grid Table 7 Colorful Accent 5" w:uiPriority="52"/>
+    <w:lsdException w:name="Grid Table 1 Light Accent 6" w:uiPriority="46"/>
+    <w:lsdException w:name="Grid Table 2 Accent 6" w:uiPriority="47"/>
+    <w:lsdException w:name="Grid Table 3 Accent 6" w:uiPriority="48"/>
+    <w:lsdException w:name="Grid Table 4 Accent 6" w:uiPriority="49"/>
+    <w:lsdException w:name="Grid Table 5 Dark Accent 6" w:uiPriority="50"/>
+    <w:lsdException w:name="Grid Table 6 Colorful Accent 6" w:uiPriority="51"/>
+    <w:lsdException w:name="Grid Table 7 Colorful Accent 6" w:uiPriority="52"/>
+    <w:lsdException w:name="List Table 1 Light" w:uiPriority="46"/>
+    <w:lsdException w:name="List Table 2" w:uiPriority="47"/>
+    <w:lsdException w:name="List Table 3" w:uiPriority="48"/>
+    <w:lsdException w:name="List Table 4" w:uiPriority="49"/>
+    <w:lsdException w:name="List Table 5 Dark" w:uiPriority="50"/>
+    <w:lsdException w:name="List Table 6 Colorful" w:uiPriority="51"/>
+    <w:lsdException w:name="List Table 7 Colorful" w:uiPriority="52"/>
+    <w:lsdException w:name="List Table 1 Light Accent 1" w:uiPriority="46"/>
+    <w:lsdException w:name="List Table 2 Accent 1" w:uiPriority="47"/>
+    <w:lsdException w:name="List Table 3 Accent 1" w:uiPriority="48"/>
+    <w:lsdException w:name="List Table 4 Accent 1" w:uiPriority="49"/>
+    <w:lsdException w:name="List Table 5 Dark Accent 1" w:uiPriority="50"/>
+    <w:lsdException w:name="List Table 6 Colorful Accent 1" w:uiPriority="51"/>
+    <w:lsdException w:name="List Table 7 Colorful Accent 1" w:uiPriority="52"/>
+    <w:lsdException w:name="List Table 1 Light Accent 2" w:uiPriority="46"/>
+    <w:lsdException w:name="List Table 2 Accent 2" w:uiPriority="47"/>
+    <w:lsdException w:name="List Table 3 Accent 2" w:uiPriority="48"/>
+    <w:lsdException w:name="List Table 4 Accent 2" w:uiPriority="49"/>
+    <w:lsdException w:name="List Table 5 Dark Accent 2" w:uiPriority="50"/>
+    <w:lsdException w:name="List Table 6 Colorful Accent 2" w:uiPriority="51"/>
+    <w:lsdException w:name="List Table 7 Colorful Accent 2" w:uiPriority="52"/>
+    <w:lsdException w:name="List Table 1 Light Accent 3" w:uiPriority="46"/>
+    <w:lsdException w:name="List Table 2 Accent 3" w:uiPriority="47"/>
+    <w:lsdException w:name="List Table 3 Accent 3" w:uiPriority="48"/>
+    <w:lsdException w:name="List Table 4 Accent 3" w:uiPriority="49"/>
+    <w:lsdException w:name="List Table 5 Dark Accent 3" w:uiPriority="50"/>
+    <w:lsdException w:name="List Table 6 Colorful Accent 3" w:uiPriority="51"/>
+    <w:lsdException w:name="List Table 7 Colorful Accent 3" w:uiPriority="52"/>
+    <w:lsdException w:name="List Table 1 Light Accent 4" w:uiPriority="46"/>
+    <w:lsdException w:name="List Table 2 Accent 4" w:uiPriority="47"/>
+    <w:lsdException w:name="List Table 3 Accent 4" w:uiPriority="48"/>
+    <w:lsdException w:name="List Table 4 Accent 4" w:uiPriority="49"/>
+    <w:lsdException w:name="List Table 5 Dark Accent 4" w:uiPriority="50"/>
+    <w:lsdException w:name="List Table 6 Colorful Accent 4" w:uiPriority="51"/>
+    <w:lsdException w:name="List Table 7 Colorful Accent 4" w:uiPriority="52"/>
+    <w:lsdException w:name="List Table 1 Light Accent 5" w:uiPriority="46"/>
+    <w:lsdException w:name="List Table 2 Accent 5" w:uiPriority="47"/>
+    <w:lsdException w:name="List Table 3 Accent 5" w:uiPriority="48"/>
+    <w:lsdException w:name="List Table 4 Accent 5" w:uiPriority="49"/>
+    <w:lsdException w:name="List Table 5 Dark Accent 5" w:uiPriority="50"/>
+    <w:lsdException w:name="List Table 6 Colorful Accent 5" w:uiPriority="51"/>
+    <w:lsdException w:name="List Table 7 Colorful Accent 5" w:uiPriority="52"/>
+    <w:lsdException w:name="List Table 1 Light Accent 6" w:uiPriority="46"/>
+    <w:lsdException w:name="List Table 2 Accent 6" w:uiPriority="47"/>
+    <w:lsdException w:name="List Table 3 Accent 6" w:uiPriority="48"/>
+    <w:lsdException w:name="List Table 4 Accent 6" w:uiPriority="49"/>
+    <w:lsdException w:name="List Table 5 Dark Accent 6" w:uiPriority="50"/>
+    <w:lsdException w:name="List Table 6 Colorful Accent 6" w:uiPriority="51"/>
+    <w:lsdException w:name="List Table 7 Colorful Accent 6" w:uiPriority="52"/>
   </w:latentStyles>
   <w:style w:type="paragraph" w:default="1" w:styleId="Standard">
     <w:name w:val="Normal"/>
@@ -2534,6 +2311,59 @@
       <w:szCs w:val="20"/>
     </w:rPr>
   </w:style>
+  <w:style w:type="paragraph" w:styleId="Beschriftung">
+    <w:name w:val="caption"/>
+    <w:basedOn w:val="Standard"/>
+    <w:next w:val="Standard"/>
+    <w:uiPriority w:val="35"/>
+    <w:unhideWhenUsed/>
+    <w:qFormat/>
+    <w:rsid w:val="008F5D60"/>
+    <w:pPr>
+      <w:spacing w:line="240" w:lineRule="auto"/>
+    </w:pPr>
+    <w:rPr>
+      <w:b/>
+      <w:bCs/>
+      <w:color w:val="4F81BD" w:themeColor="accent1"/>
+      <w:sz w:val="18"/>
+      <w:szCs w:val="18"/>
+    </w:rPr>
+  </w:style>
+  <w:style w:type="paragraph" w:styleId="Titel">
+    <w:name w:val="Title"/>
+    <w:basedOn w:val="Standard"/>
+    <w:next w:val="Standard"/>
+    <w:link w:val="TitelZchn"/>
+    <w:uiPriority w:val="10"/>
+    <w:qFormat/>
+    <w:rsid w:val="005C49C9"/>
+    <w:pPr>
+      <w:spacing w:after="0" w:line="240" w:lineRule="auto"/>
+      <w:contextualSpacing/>
+    </w:pPr>
+    <w:rPr>
+      <w:rFonts w:asciiTheme="majorHAnsi" w:eastAsiaTheme="majorEastAsia" w:hAnsiTheme="majorHAnsi" w:cstheme="majorBidi"/>
+      <w:spacing w:val="-10"/>
+      <w:kern w:val="28"/>
+      <w:sz w:val="56"/>
+      <w:szCs w:val="56"/>
+    </w:rPr>
+  </w:style>
+  <w:style w:type="character" w:customStyle="1" w:styleId="TitelZchn">
+    <w:name w:val="Titel Zchn"/>
+    <w:basedOn w:val="Absatz-Standardschriftart"/>
+    <w:link w:val="Titel"/>
+    <w:uiPriority w:val="10"/>
+    <w:rsid w:val="005C49C9"/>
+    <w:rPr>
+      <w:rFonts w:asciiTheme="majorHAnsi" w:eastAsiaTheme="majorEastAsia" w:hAnsiTheme="majorHAnsi" w:cstheme="majorBidi"/>
+      <w:spacing w:val="-10"/>
+      <w:kern w:val="28"/>
+      <w:sz w:val="56"/>
+      <w:szCs w:val="56"/>
+    </w:rPr>
+  </w:style>
 </w:styles>
 </file>
 

</xml_diff>